<commit_message>
Add 4.6 Validation section
</commit_message>
<xml_diff>
--- a/CRV_Thesis_Proposal.docx
+++ b/CRV_Thesis_Proposal.docx
@@ -7630,16 +7630,29 @@
       <w:r>
         <w:t>Table 2.</w:t>
       </w:r>
-      <w:fldSimple w:instr=" SEQ Table \* ARABIC ">
-        <w:r>
-          <w:rPr>
-            <w:noProof/>
-          </w:rPr>
-          <w:t>1</w:t>
-        </w:r>
-        <w:bookmarkEnd w:id="29"/>
-        <w:bookmarkEnd w:id="30"/>
-      </w:fldSimple>
+      <w:r>
+        <w:fldChar w:fldCharType="begin"/>
+      </w:r>
+      <w:r>
+        <w:instrText xml:space="preserve"> SEQ Table \* ARABIC </w:instrText>
+      </w:r>
+      <w:r>
+        <w:fldChar w:fldCharType="separate"/>
+      </w:r>
+      <w:r>
+        <w:rPr>
+          <w:noProof/>
+        </w:rPr>
+        <w:t>1</w:t>
+      </w:r>
+      <w:bookmarkEnd w:id="29"/>
+      <w:bookmarkEnd w:id="30"/>
+      <w:r>
+        <w:rPr>
+          <w:noProof/>
+        </w:rPr>
+        <w:fldChar w:fldCharType="end"/>
+      </w:r>
     </w:p>
     <w:tbl>
       <w:tblPr>
@@ -11829,14 +11842,27 @@
       <w:r>
         <w:t xml:space="preserve">Table </w:t>
       </w:r>
-      <w:fldSimple w:instr=" SEQ Table \* ARABIC ">
-        <w:r>
-          <w:rPr>
-            <w:noProof/>
-          </w:rPr>
-          <w:t>2</w:t>
-        </w:r>
-      </w:fldSimple>
+      <w:r>
+        <w:fldChar w:fldCharType="begin"/>
+      </w:r>
+      <w:r>
+        <w:instrText xml:space="preserve"> SEQ Table \* ARABIC </w:instrText>
+      </w:r>
+      <w:r>
+        <w:fldChar w:fldCharType="separate"/>
+      </w:r>
+      <w:r>
+        <w:rPr>
+          <w:noProof/>
+        </w:rPr>
+        <w:t>2</w:t>
+      </w:r>
+      <w:r>
+        <w:rPr>
+          <w:noProof/>
+        </w:rPr>
+        <w:fldChar w:fldCharType="end"/>
+      </w:r>
       <w:r>
         <w:t>.2</w:t>
       </w:r>
@@ -18884,8 +18910,6 @@
           <w:szCs w:val="24"/>
         </w:rPr>
       </w:pPr>
-      <w:bookmarkStart w:id="37" w:name="_GoBack"/>
-      <w:bookmarkEnd w:id="37"/>
     </w:p>
     <w:p>
       <w:pPr>
@@ -19243,11 +19267,11 @@
       <w:r>
         <w:tab/>
       </w:r>
-      <w:bookmarkStart w:id="38" w:name="_Toc19741719"/>
+      <w:bookmarkStart w:id="37" w:name="_Toc19741719"/>
       <w:r>
         <w:t>Image Segmentation</w:t>
       </w:r>
-      <w:bookmarkEnd w:id="38"/>
+      <w:bookmarkEnd w:id="37"/>
     </w:p>
     <w:p>
       <w:pPr>
@@ -19424,7 +19448,7 @@
       <w:pPr>
         <w:pStyle w:val="Caption"/>
       </w:pPr>
-      <w:bookmarkStart w:id="39" w:name="_Toc19740135"/>
+      <w:bookmarkStart w:id="38" w:name="_Toc19740135"/>
       <w:r>
         <w:t>Figure 3.</w:t>
       </w:r>
@@ -19447,7 +19471,7 @@
         </w:rPr>
         <w:t>Semantic segmentation networks [3] using deep deconvolutional layers</w:t>
       </w:r>
-      <w:bookmarkEnd w:id="39"/>
+      <w:bookmarkEnd w:id="38"/>
     </w:p>
     <w:p>
       <w:pPr>
@@ -19598,12 +19622,12 @@
       <w:pPr>
         <w:pStyle w:val="Heading1"/>
       </w:pPr>
-      <w:bookmarkStart w:id="40" w:name="_Toc19741721"/>
+      <w:bookmarkStart w:id="39" w:name="_Toc19741721"/>
       <w:r>
         <w:lastRenderedPageBreak/>
         <w:t>Chapter 4</w:t>
       </w:r>
-      <w:bookmarkEnd w:id="40"/>
+      <w:bookmarkEnd w:id="39"/>
     </w:p>
     <w:p>
       <w:pPr>
@@ -20114,19 +20138,19 @@
         </w:numPr>
         <w:spacing w:before="240"/>
       </w:pPr>
-      <w:bookmarkStart w:id="41" w:name="_Toc412675169"/>
+      <w:bookmarkStart w:id="40" w:name="_Toc412675169"/>
       <w:r>
         <w:tab/>
       </w:r>
-      <w:bookmarkStart w:id="42" w:name="_Toc19741722"/>
+      <w:bookmarkStart w:id="41" w:name="_Toc19741722"/>
       <w:r>
         <w:t xml:space="preserve">Data </w:t>
       </w:r>
+      <w:bookmarkEnd w:id="40"/>
+      <w:r>
+        <w:t>Gathering</w:t>
+      </w:r>
       <w:bookmarkEnd w:id="41"/>
-      <w:r>
-        <w:t>Gathering</w:t>
-      </w:r>
-      <w:bookmarkEnd w:id="42"/>
     </w:p>
     <w:p>
       <w:pPr>
@@ -20183,14 +20207,14 @@
         </w:numPr>
         <w:spacing w:before="240"/>
       </w:pPr>
-      <w:bookmarkStart w:id="43" w:name="_Toc19741723"/>
+      <w:bookmarkStart w:id="42" w:name="_Toc19741723"/>
       <w:r>
         <w:t xml:space="preserve">Data </w:t>
       </w:r>
       <w:r>
         <w:t>Pre-processing</w:t>
       </w:r>
-      <w:bookmarkEnd w:id="43"/>
+      <w:bookmarkEnd w:id="42"/>
     </w:p>
     <w:p>
       <w:pPr>
@@ -20278,11 +20302,11 @@
         </w:numPr>
         <w:spacing w:before="240"/>
       </w:pPr>
-      <w:bookmarkStart w:id="44" w:name="_Toc19741724"/>
+      <w:bookmarkStart w:id="43" w:name="_Toc19741724"/>
       <w:r>
         <w:t>Skin Lesion Segmentation</w:t>
       </w:r>
-      <w:bookmarkEnd w:id="44"/>
+      <w:bookmarkEnd w:id="43"/>
     </w:p>
     <w:p>
       <w:r>
@@ -20354,11 +20378,11 @@
       <w:r>
         <w:tab/>
       </w:r>
-      <w:bookmarkStart w:id="45" w:name="_Toc19741725"/>
+      <w:bookmarkStart w:id="44" w:name="_Toc19741725"/>
       <w:r>
         <w:t>Applying Transfer Learning</w:t>
       </w:r>
-      <w:bookmarkEnd w:id="45"/>
+      <w:bookmarkEnd w:id="44"/>
     </w:p>
     <w:p>
       <w:r>
@@ -20375,9 +20399,10 @@
         <w:t>1</w:t>
       </w:r>
       <w:r>
-        <w:t>, the training data is trained through the learning algorithm defined by each model, which applies the stochastic gradient descent (SGD). Once the model has learned the weights, a prediction algorithm classifies the validation data according to the training. A final model evaluation is performed by comparing the predictions with the ground truth data.</w:t>
+        <w:t xml:space="preserve">, the training data is trained through the learning algorithm defined by each model, which applies the stochastic gradient descent (SGD). </w:t>
       </w:r>
     </w:p>
+    <w:p/>
     <w:p/>
     <w:p>
       <w:pPr>
@@ -20472,7 +20497,7 @@
           <w:szCs w:val="24"/>
         </w:rPr>
       </w:pPr>
-      <w:bookmarkStart w:id="46" w:name="_Toc19740138"/>
+      <w:bookmarkStart w:id="45" w:name="_Toc19740138"/>
       <w:r>
         <w:t xml:space="preserve">Figure 4.1 </w:t>
       </w:r>
@@ -20483,7 +20508,7 @@
         </w:rPr>
         <w:t>Training methodology</w:t>
       </w:r>
-      <w:bookmarkEnd w:id="46"/>
+      <w:bookmarkEnd w:id="45"/>
     </w:p>
     <w:p/>
     <w:p>
@@ -20618,98 +20643,127 @@
       <w:pPr>
         <w:pStyle w:val="Caption"/>
       </w:pPr>
-      <w:bookmarkStart w:id="47" w:name="_Toc19740139"/>
+      <w:bookmarkStart w:id="46" w:name="_Toc19740139"/>
       <w:r>
         <w:t>Equation 4.1</w:t>
+      </w:r>
+      <w:bookmarkEnd w:id="46"/>
+    </w:p>
+    <w:p>
+      <w:pPr>
+        <w:ind w:left="720"/>
+      </w:pPr>
+      <w:r>
+        <w:t xml:space="preserve">• </w:t>
+      </w:r>
+      <w:r>
+        <w:rPr>
+          <w:b/>
+        </w:rPr>
+        <w:t>Loss function</w:t>
+      </w:r>
+      <w:r>
+        <w:t>. Loss function (also called cost function) evaluates the penalty between the prediction and the ground truth label in every batch.</w:t>
+      </w:r>
+    </w:p>
+    <w:p>
+      <w:pPr>
+        <w:ind w:left="720"/>
+      </w:pPr>
+      <w:r>
+        <w:t xml:space="preserve">• </w:t>
+      </w:r>
+      <w:r>
+        <w:rPr>
+          <w:b/>
+        </w:rPr>
+        <w:t>Learning rate</w:t>
+      </w:r>
+      <w:r>
+        <w:t>. The learning rate parameter defines the step size for which the weights of a model are updated regarding the stochastic gradient descent.</w:t>
+      </w:r>
+    </w:p>
+    <w:p>
+      <w:pPr>
+        <w:ind w:left="720"/>
+      </w:pPr>
+      <w:r>
+        <w:t xml:space="preserve">• </w:t>
+      </w:r>
+      <w:r>
+        <w:rPr>
+          <w:b/>
+        </w:rPr>
+        <w:t>Decay</w:t>
+      </w:r>
+      <w:r>
+        <w:t>. The weight decay is an additional weight update parameter that induces the weights to exponentially decay to zero once the update process is over.</w:t>
+      </w:r>
+    </w:p>
+    <w:p>
+      <w:pPr>
+        <w:ind w:left="720"/>
+      </w:pPr>
+      <w:r>
+        <w:t xml:space="preserve">• </w:t>
+      </w:r>
+      <w:r>
+        <w:rPr>
+          <w:b/>
+        </w:rPr>
+        <w:t>Optimizer</w:t>
+      </w:r>
+      <w:r>
+        <w:t>. Keras framework provides optimizers [58] in order to find the most optimal set of hyperparameters for the model.</w:t>
+      </w:r>
+    </w:p>
+    <w:p/>
+    <w:p>
+      <w:pPr>
+        <w:pStyle w:val="Heading1"/>
+        <w:numPr>
+          <w:ilvl w:val="0"/>
+          <w:numId w:val="33"/>
+        </w:numPr>
+        <w:jc w:val="both"/>
+      </w:pPr>
+      <w:r>
+        <w:tab/>
+      </w:r>
+      <w:bookmarkStart w:id="47" w:name="_Toc19741726"/>
+      <w:r>
+        <w:t>Classification</w:t>
       </w:r>
       <w:bookmarkEnd w:id="47"/>
     </w:p>
     <w:p>
-      <w:pPr>
-        <w:ind w:left="720"/>
-      </w:pPr>
-      <w:r>
-        <w:t xml:space="preserve">• </w:t>
-      </w:r>
-      <w:r>
-        <w:rPr>
-          <w:b/>
-        </w:rPr>
-        <w:t>Loss function</w:t>
-      </w:r>
-      <w:r>
-        <w:t>. Loss function (also called cost function) evaluates the penalty between the prediction and the ground truth label in every batch.</w:t>
+      <w:r>
+        <w:tab/>
+      </w:r>
+      <w:r>
+        <w:t>The main issue of the classification task is to avoiding overfitting caused by the small number of images of skin lesion in most dermatology datasets. In order to solve this problem, the objective of the proposed model is to firstly extract features from images with the original VGG-16 and secondly load those extracted representations on a fine-tuned VGG-16 architecture.</w:t>
       </w:r>
     </w:p>
     <w:p>
-      <w:pPr>
-        <w:ind w:left="720"/>
-      </w:pPr>
-      <w:r>
-        <w:t xml:space="preserve">• </w:t>
-      </w:r>
-      <w:r>
-        <w:rPr>
-          <w:b/>
-        </w:rPr>
-        <w:t>Learning rate</w:t>
-      </w:r>
-      <w:r>
-        <w:t>. The learning rate parameter defines the step size for which the weights of a model are updated regarding the stochastic gradient descent.</w:t>
+      <w:r>
+        <w:tab/>
       </w:r>
     </w:p>
-    <w:p>
-      <w:pPr>
-        <w:ind w:left="720"/>
-      </w:pPr>
-      <w:r>
-        <w:t xml:space="preserve">• </w:t>
-      </w:r>
-      <w:r>
-        <w:rPr>
-          <w:b/>
-        </w:rPr>
-        <w:t>Decay</w:t>
-      </w:r>
-      <w:r>
-        <w:t>. The weight decay is an additional weight update parameter that induces the weights to exponentially decay to zero once the update process is over.</w:t>
-      </w:r>
-    </w:p>
-    <w:p>
-      <w:pPr>
-        <w:ind w:left="720"/>
-      </w:pPr>
-      <w:r>
-        <w:t xml:space="preserve">• </w:t>
-      </w:r>
-      <w:r>
-        <w:rPr>
-          <w:b/>
-        </w:rPr>
-        <w:t>Optimizer</w:t>
-      </w:r>
-      <w:r>
-        <w:t>. Keras framework provides optimizers [58] in order to find the most optimal set of hyperparameters for the model.</w:t>
-      </w:r>
-    </w:p>
-    <w:p/>
     <w:p>
       <w:pPr>
         <w:pStyle w:val="Heading1"/>
         <w:numPr>
           <w:ilvl w:val="0"/>
-          <w:numId w:val="20"/>
+          <w:numId w:val="35"/>
         </w:numPr>
         <w:jc w:val="both"/>
       </w:pPr>
       <w:r>
         <w:tab/>
       </w:r>
-      <w:bookmarkStart w:id="48" w:name="_Toc19741726"/>
-      <w:r>
-        <w:t>Classification</w:t>
-      </w:r>
-      <w:bookmarkEnd w:id="48"/>
+      <w:r>
+        <w:t>Validation</w:t>
+      </w:r>
     </w:p>
     <w:p>
       <w:pPr>
@@ -20728,7 +20782,16 @@
         <w:tab/>
       </w:r>
       <w:r>
-        <w:t>The main issue of the classification task is to avoiding overfitting caused by the small number of images of skin lesion in most dermatology datasets. In order to solve this problem, the objective of the proposed model is to firstly extract features from images with the original VGG-16 and secondly load those extracted representations on a fine-tuned VGG-16 architecture.</w:t>
+        <w:t xml:space="preserve">In order to validate the model, the dataset will be split between training data and validation data (70% and 30% respectively). </w:t>
+      </w:r>
+      <w:bookmarkStart w:id="48" w:name="_GoBack"/>
+      <w:bookmarkEnd w:id="48"/>
+      <w:r>
+        <w:t xml:space="preserve">Once the model has learned the weights, a </w:t>
+      </w:r>
+      <w:r>
+        <w:lastRenderedPageBreak/>
+        <w:t>prediction algorithm classifies the validation data according to the training. A final model evaluation is performed by comparing the predictions with the ground truth data.</w:t>
       </w:r>
     </w:p>
     <w:p>
@@ -21831,11 +21894,11 @@
   <w:abstractNum w:abstractNumId="3" w15:restartNumberingAfterBreak="0">
     <w:nsid w:val="08A42FFF"/>
     <w:multiLevelType w:val="hybridMultilevel"/>
-    <w:tmpl w:val="A4A03404"/>
-    <w:lvl w:ilvl="0" w:tplc="76B45D96">
+    <w:tmpl w:val="6FB4C912"/>
+    <w:lvl w:ilvl="0" w:tplc="C39CB808">
       <w:start w:val="1"/>
       <w:numFmt w:val="none"/>
-      <w:lvlText w:val="4.5."/>
+      <w:lvlText w:val="4.6."/>
       <w:lvlJc w:val="left"/>
       <w:pPr>
         <w:ind w:left="360" w:hanging="360"/>
@@ -21844,7 +21907,7 @@
         <w:rFonts w:hint="default"/>
       </w:rPr>
     </w:lvl>
-    <w:lvl w:ilvl="1" w:tplc="04090019" w:tentative="1">
+    <w:lvl w:ilvl="1" w:tplc="04090019">
       <w:start w:val="1"/>
       <w:numFmt w:val="lowerLetter"/>
       <w:lvlText w:val="%2."/>
@@ -22120,10 +22183,99 @@
     </w:lvl>
   </w:abstractNum>
   <w:abstractNum w:abstractNumId="6" w15:restartNumberingAfterBreak="0">
+    <w:nsid w:val="11E47B0E"/>
+    <w:multiLevelType w:val="multilevel"/>
+    <w:tmpl w:val="4B08C290"/>
+    <w:lvl w:ilvl="0">
+      <w:start w:val="1"/>
+      <w:numFmt w:val="none"/>
+      <w:lvlText w:val="4.6."/>
+      <w:lvlJc w:val="left"/>
+      <w:pPr>
+        <w:ind w:left="360" w:hanging="360"/>
+      </w:pPr>
+      <w:rPr>
+        <w:rFonts w:hint="default"/>
+      </w:rPr>
+    </w:lvl>
+    <w:lvl w:ilvl="1">
+      <w:start w:val="1"/>
+      <w:numFmt w:val="lowerLetter"/>
+      <w:lvlText w:val="%2."/>
+      <w:lvlJc w:val="left"/>
+      <w:pPr>
+        <w:ind w:left="1080" w:hanging="360"/>
+      </w:pPr>
+    </w:lvl>
+    <w:lvl w:ilvl="2">
+      <w:start w:val="1"/>
+      <w:numFmt w:val="lowerRoman"/>
+      <w:lvlText w:val="%3."/>
+      <w:lvlJc w:val="right"/>
+      <w:pPr>
+        <w:ind w:left="1800" w:hanging="180"/>
+      </w:pPr>
+    </w:lvl>
+    <w:lvl w:ilvl="3">
+      <w:start w:val="1"/>
+      <w:numFmt w:val="decimal"/>
+      <w:lvlText w:val="%4."/>
+      <w:lvlJc w:val="left"/>
+      <w:pPr>
+        <w:ind w:left="2520" w:hanging="360"/>
+      </w:pPr>
+    </w:lvl>
+    <w:lvl w:ilvl="4">
+      <w:start w:val="1"/>
+      <w:numFmt w:val="lowerLetter"/>
+      <w:lvlText w:val="%5."/>
+      <w:lvlJc w:val="left"/>
+      <w:pPr>
+        <w:ind w:left="3240" w:hanging="360"/>
+      </w:pPr>
+    </w:lvl>
+    <w:lvl w:ilvl="5">
+      <w:start w:val="1"/>
+      <w:numFmt w:val="lowerRoman"/>
+      <w:lvlText w:val="%6."/>
+      <w:lvlJc w:val="right"/>
+      <w:pPr>
+        <w:ind w:left="3960" w:hanging="180"/>
+      </w:pPr>
+    </w:lvl>
+    <w:lvl w:ilvl="6">
+      <w:start w:val="1"/>
+      <w:numFmt w:val="decimal"/>
+      <w:lvlText w:val="%7."/>
+      <w:lvlJc w:val="left"/>
+      <w:pPr>
+        <w:ind w:left="4680" w:hanging="360"/>
+      </w:pPr>
+    </w:lvl>
+    <w:lvl w:ilvl="7">
+      <w:start w:val="1"/>
+      <w:numFmt w:val="lowerLetter"/>
+      <w:lvlText w:val="%8."/>
+      <w:lvlJc w:val="left"/>
+      <w:pPr>
+        <w:ind w:left="5400" w:hanging="360"/>
+      </w:pPr>
+    </w:lvl>
+    <w:lvl w:ilvl="8">
+      <w:start w:val="1"/>
+      <w:numFmt w:val="lowerRoman"/>
+      <w:lvlText w:val="%9."/>
+      <w:lvlJc w:val="right"/>
+      <w:pPr>
+        <w:ind w:left="6120" w:hanging="180"/>
+      </w:pPr>
+    </w:lvl>
+  </w:abstractNum>
+  <w:abstractNum w:abstractNumId="7" w15:restartNumberingAfterBreak="0">
     <w:nsid w:val="16462673"/>
     <w:multiLevelType w:val="hybridMultilevel"/>
-    <w:tmpl w:val="3FA8671A"/>
-    <w:lvl w:ilvl="0" w:tplc="C9288E78">
+    <w:tmpl w:val="AEB87720"/>
+    <w:lvl w:ilvl="0" w:tplc="F5C418B2">
       <w:start w:val="1"/>
       <w:numFmt w:val="none"/>
       <w:lvlText w:val="4.4."/>
@@ -22208,7 +22360,7 @@
       </w:pPr>
     </w:lvl>
   </w:abstractNum>
-  <w:abstractNum w:abstractNumId="7" w15:restartNumberingAfterBreak="0">
+  <w:abstractNum w:abstractNumId="8" w15:restartNumberingAfterBreak="0">
     <w:nsid w:val="1B814FBC"/>
     <w:multiLevelType w:val="hybridMultilevel"/>
     <w:tmpl w:val="2F52B7A8"/>
@@ -22298,7 +22450,7 @@
       </w:pPr>
     </w:lvl>
   </w:abstractNum>
-  <w:abstractNum w:abstractNumId="8" w15:restartNumberingAfterBreak="0">
+  <w:abstractNum w:abstractNumId="9" w15:restartNumberingAfterBreak="0">
     <w:nsid w:val="1F05328F"/>
     <w:multiLevelType w:val="hybridMultilevel"/>
     <w:tmpl w:val="294802BE"/>
@@ -22387,7 +22539,7 @@
       </w:pPr>
     </w:lvl>
   </w:abstractNum>
-  <w:abstractNum w:abstractNumId="9" w15:restartNumberingAfterBreak="0">
+  <w:abstractNum w:abstractNumId="10" w15:restartNumberingAfterBreak="0">
     <w:nsid w:val="21253A6E"/>
     <w:multiLevelType w:val="multilevel"/>
     <w:tmpl w:val="6C068716"/>
@@ -22500,7 +22652,96 @@
       </w:rPr>
     </w:lvl>
   </w:abstractNum>
-  <w:abstractNum w:abstractNumId="10" w15:restartNumberingAfterBreak="0">
+  <w:abstractNum w:abstractNumId="11" w15:restartNumberingAfterBreak="0">
+    <w:nsid w:val="21BF4DD0"/>
+    <w:multiLevelType w:val="multilevel"/>
+    <w:tmpl w:val="43847764"/>
+    <w:lvl w:ilvl="0">
+      <w:start w:val="1"/>
+      <w:numFmt w:val="none"/>
+      <w:lvlText w:val="4.6."/>
+      <w:lvlJc w:val="left"/>
+      <w:pPr>
+        <w:ind w:left="360" w:hanging="360"/>
+      </w:pPr>
+      <w:rPr>
+        <w:rFonts w:hint="default"/>
+      </w:rPr>
+    </w:lvl>
+    <w:lvl w:ilvl="1">
+      <w:start w:val="1"/>
+      <w:numFmt w:val="lowerLetter"/>
+      <w:lvlText w:val="%2."/>
+      <w:lvlJc w:val="left"/>
+      <w:pPr>
+        <w:ind w:left="1440" w:hanging="360"/>
+      </w:pPr>
+    </w:lvl>
+    <w:lvl w:ilvl="2">
+      <w:start w:val="1"/>
+      <w:numFmt w:val="lowerRoman"/>
+      <w:lvlText w:val="%3."/>
+      <w:lvlJc w:val="right"/>
+      <w:pPr>
+        <w:ind w:left="2160" w:hanging="180"/>
+      </w:pPr>
+    </w:lvl>
+    <w:lvl w:ilvl="3">
+      <w:start w:val="1"/>
+      <w:numFmt w:val="decimal"/>
+      <w:lvlText w:val="%4."/>
+      <w:lvlJc w:val="left"/>
+      <w:pPr>
+        <w:ind w:left="2880" w:hanging="360"/>
+      </w:pPr>
+    </w:lvl>
+    <w:lvl w:ilvl="4">
+      <w:start w:val="1"/>
+      <w:numFmt w:val="lowerLetter"/>
+      <w:lvlText w:val="%5."/>
+      <w:lvlJc w:val="left"/>
+      <w:pPr>
+        <w:ind w:left="3600" w:hanging="360"/>
+      </w:pPr>
+    </w:lvl>
+    <w:lvl w:ilvl="5">
+      <w:start w:val="1"/>
+      <w:numFmt w:val="lowerRoman"/>
+      <w:lvlText w:val="%6."/>
+      <w:lvlJc w:val="right"/>
+      <w:pPr>
+        <w:ind w:left="4320" w:hanging="180"/>
+      </w:pPr>
+    </w:lvl>
+    <w:lvl w:ilvl="6">
+      <w:start w:val="1"/>
+      <w:numFmt w:val="decimal"/>
+      <w:lvlText w:val="%7."/>
+      <w:lvlJc w:val="left"/>
+      <w:pPr>
+        <w:ind w:left="5040" w:hanging="360"/>
+      </w:pPr>
+    </w:lvl>
+    <w:lvl w:ilvl="7">
+      <w:start w:val="1"/>
+      <w:numFmt w:val="lowerLetter"/>
+      <w:lvlText w:val="%8."/>
+      <w:lvlJc w:val="left"/>
+      <w:pPr>
+        <w:ind w:left="5760" w:hanging="360"/>
+      </w:pPr>
+    </w:lvl>
+    <w:lvl w:ilvl="8">
+      <w:start w:val="1"/>
+      <w:numFmt w:val="lowerRoman"/>
+      <w:lvlText w:val="%9."/>
+      <w:lvlJc w:val="right"/>
+      <w:pPr>
+        <w:ind w:left="6480" w:hanging="180"/>
+      </w:pPr>
+    </w:lvl>
+  </w:abstractNum>
+  <w:abstractNum w:abstractNumId="12" w15:restartNumberingAfterBreak="0">
     <w:nsid w:val="23291AAE"/>
     <w:multiLevelType w:val="hybridMultilevel"/>
     <w:tmpl w:val="E8EAD632"/>
@@ -22589,7 +22830,96 @@
       </w:pPr>
     </w:lvl>
   </w:abstractNum>
-  <w:abstractNum w:abstractNumId="11" w15:restartNumberingAfterBreak="0">
+  <w:abstractNum w:abstractNumId="13" w15:restartNumberingAfterBreak="0">
+    <w:nsid w:val="24BD2B88"/>
+    <w:multiLevelType w:val="multilevel"/>
+    <w:tmpl w:val="3FA8671A"/>
+    <w:lvl w:ilvl="0">
+      <w:start w:val="1"/>
+      <w:numFmt w:val="none"/>
+      <w:lvlText w:val="4.4."/>
+      <w:lvlJc w:val="left"/>
+      <w:pPr>
+        <w:ind w:left="360" w:hanging="360"/>
+      </w:pPr>
+      <w:rPr>
+        <w:rFonts w:hint="default"/>
+      </w:rPr>
+    </w:lvl>
+    <w:lvl w:ilvl="1">
+      <w:start w:val="1"/>
+      <w:numFmt w:val="lowerLetter"/>
+      <w:lvlText w:val="%2."/>
+      <w:lvlJc w:val="left"/>
+      <w:pPr>
+        <w:ind w:left="1080" w:hanging="360"/>
+      </w:pPr>
+    </w:lvl>
+    <w:lvl w:ilvl="2">
+      <w:start w:val="1"/>
+      <w:numFmt w:val="lowerRoman"/>
+      <w:lvlText w:val="%3."/>
+      <w:lvlJc w:val="right"/>
+      <w:pPr>
+        <w:ind w:left="1800" w:hanging="180"/>
+      </w:pPr>
+    </w:lvl>
+    <w:lvl w:ilvl="3">
+      <w:start w:val="1"/>
+      <w:numFmt w:val="decimal"/>
+      <w:lvlText w:val="%4."/>
+      <w:lvlJc w:val="left"/>
+      <w:pPr>
+        <w:ind w:left="2520" w:hanging="360"/>
+      </w:pPr>
+    </w:lvl>
+    <w:lvl w:ilvl="4">
+      <w:start w:val="1"/>
+      <w:numFmt w:val="lowerLetter"/>
+      <w:lvlText w:val="%5."/>
+      <w:lvlJc w:val="left"/>
+      <w:pPr>
+        <w:ind w:left="3240" w:hanging="360"/>
+      </w:pPr>
+    </w:lvl>
+    <w:lvl w:ilvl="5">
+      <w:start w:val="1"/>
+      <w:numFmt w:val="lowerRoman"/>
+      <w:lvlText w:val="%6."/>
+      <w:lvlJc w:val="right"/>
+      <w:pPr>
+        <w:ind w:left="3960" w:hanging="180"/>
+      </w:pPr>
+    </w:lvl>
+    <w:lvl w:ilvl="6">
+      <w:start w:val="1"/>
+      <w:numFmt w:val="decimal"/>
+      <w:lvlText w:val="%7."/>
+      <w:lvlJc w:val="left"/>
+      <w:pPr>
+        <w:ind w:left="4680" w:hanging="360"/>
+      </w:pPr>
+    </w:lvl>
+    <w:lvl w:ilvl="7">
+      <w:start w:val="1"/>
+      <w:numFmt w:val="lowerLetter"/>
+      <w:lvlText w:val="%8."/>
+      <w:lvlJc w:val="left"/>
+      <w:pPr>
+        <w:ind w:left="5400" w:hanging="360"/>
+      </w:pPr>
+    </w:lvl>
+    <w:lvl w:ilvl="8">
+      <w:start w:val="1"/>
+      <w:numFmt w:val="lowerRoman"/>
+      <w:lvlText w:val="%9."/>
+      <w:lvlJc w:val="right"/>
+      <w:pPr>
+        <w:ind w:left="6120" w:hanging="180"/>
+      </w:pPr>
+    </w:lvl>
+  </w:abstractNum>
+  <w:abstractNum w:abstractNumId="14" w15:restartNumberingAfterBreak="0">
     <w:nsid w:val="2B15055B"/>
     <w:multiLevelType w:val="hybridMultilevel"/>
     <w:tmpl w:val="6750C542"/>
@@ -22678,7 +23008,274 @@
       </w:pPr>
     </w:lvl>
   </w:abstractNum>
-  <w:abstractNum w:abstractNumId="12" w15:restartNumberingAfterBreak="0">
+  <w:abstractNum w:abstractNumId="15" w15:restartNumberingAfterBreak="0">
+    <w:nsid w:val="3B131068"/>
+    <w:multiLevelType w:val="hybridMultilevel"/>
+    <w:tmpl w:val="19C857FE"/>
+    <w:lvl w:ilvl="0" w:tplc="E2C0A416">
+      <w:start w:val="1"/>
+      <w:numFmt w:val="none"/>
+      <w:lvlText w:val="4.5."/>
+      <w:lvlJc w:val="left"/>
+      <w:pPr>
+        <w:ind w:left="360" w:hanging="360"/>
+      </w:pPr>
+      <w:rPr>
+        <w:rFonts w:hint="default"/>
+      </w:rPr>
+    </w:lvl>
+    <w:lvl w:ilvl="1" w:tplc="04090019" w:tentative="1">
+      <w:start w:val="1"/>
+      <w:numFmt w:val="lowerLetter"/>
+      <w:lvlText w:val="%2."/>
+      <w:lvlJc w:val="left"/>
+      <w:pPr>
+        <w:ind w:left="1440" w:hanging="360"/>
+      </w:pPr>
+    </w:lvl>
+    <w:lvl w:ilvl="2" w:tplc="0409001B" w:tentative="1">
+      <w:start w:val="1"/>
+      <w:numFmt w:val="lowerRoman"/>
+      <w:lvlText w:val="%3."/>
+      <w:lvlJc w:val="right"/>
+      <w:pPr>
+        <w:ind w:left="2160" w:hanging="180"/>
+      </w:pPr>
+    </w:lvl>
+    <w:lvl w:ilvl="3" w:tplc="0409000F" w:tentative="1">
+      <w:start w:val="1"/>
+      <w:numFmt w:val="decimal"/>
+      <w:lvlText w:val="%4."/>
+      <w:lvlJc w:val="left"/>
+      <w:pPr>
+        <w:ind w:left="2880" w:hanging="360"/>
+      </w:pPr>
+    </w:lvl>
+    <w:lvl w:ilvl="4" w:tplc="04090019" w:tentative="1">
+      <w:start w:val="1"/>
+      <w:numFmt w:val="lowerLetter"/>
+      <w:lvlText w:val="%5."/>
+      <w:lvlJc w:val="left"/>
+      <w:pPr>
+        <w:ind w:left="3600" w:hanging="360"/>
+      </w:pPr>
+    </w:lvl>
+    <w:lvl w:ilvl="5" w:tplc="0409001B" w:tentative="1">
+      <w:start w:val="1"/>
+      <w:numFmt w:val="lowerRoman"/>
+      <w:lvlText w:val="%6."/>
+      <w:lvlJc w:val="right"/>
+      <w:pPr>
+        <w:ind w:left="4320" w:hanging="180"/>
+      </w:pPr>
+    </w:lvl>
+    <w:lvl w:ilvl="6" w:tplc="0409000F" w:tentative="1">
+      <w:start w:val="1"/>
+      <w:numFmt w:val="decimal"/>
+      <w:lvlText w:val="%7."/>
+      <w:lvlJc w:val="left"/>
+      <w:pPr>
+        <w:ind w:left="5040" w:hanging="360"/>
+      </w:pPr>
+    </w:lvl>
+    <w:lvl w:ilvl="7" w:tplc="04090019" w:tentative="1">
+      <w:start w:val="1"/>
+      <w:numFmt w:val="lowerLetter"/>
+      <w:lvlText w:val="%8."/>
+      <w:lvlJc w:val="left"/>
+      <w:pPr>
+        <w:ind w:left="5760" w:hanging="360"/>
+      </w:pPr>
+    </w:lvl>
+    <w:lvl w:ilvl="8" w:tplc="0409001B" w:tentative="1">
+      <w:start w:val="1"/>
+      <w:numFmt w:val="lowerRoman"/>
+      <w:lvlText w:val="%9."/>
+      <w:lvlJc w:val="right"/>
+      <w:pPr>
+        <w:ind w:left="6480" w:hanging="180"/>
+      </w:pPr>
+    </w:lvl>
+  </w:abstractNum>
+  <w:abstractNum w:abstractNumId="16" w15:restartNumberingAfterBreak="0">
+    <w:nsid w:val="3D1343C7"/>
+    <w:multiLevelType w:val="hybridMultilevel"/>
+    <w:tmpl w:val="43847764"/>
+    <w:lvl w:ilvl="0" w:tplc="9AC4FAB0">
+      <w:start w:val="1"/>
+      <w:numFmt w:val="none"/>
+      <w:lvlText w:val="4.6."/>
+      <w:lvlJc w:val="left"/>
+      <w:pPr>
+        <w:ind w:left="360" w:hanging="360"/>
+      </w:pPr>
+      <w:rPr>
+        <w:rFonts w:hint="default"/>
+      </w:rPr>
+    </w:lvl>
+    <w:lvl w:ilvl="1" w:tplc="04090019" w:tentative="1">
+      <w:start w:val="1"/>
+      <w:numFmt w:val="lowerLetter"/>
+      <w:lvlText w:val="%2."/>
+      <w:lvlJc w:val="left"/>
+      <w:pPr>
+        <w:ind w:left="1440" w:hanging="360"/>
+      </w:pPr>
+    </w:lvl>
+    <w:lvl w:ilvl="2" w:tplc="0409001B" w:tentative="1">
+      <w:start w:val="1"/>
+      <w:numFmt w:val="lowerRoman"/>
+      <w:lvlText w:val="%3."/>
+      <w:lvlJc w:val="right"/>
+      <w:pPr>
+        <w:ind w:left="2160" w:hanging="180"/>
+      </w:pPr>
+    </w:lvl>
+    <w:lvl w:ilvl="3" w:tplc="0409000F" w:tentative="1">
+      <w:start w:val="1"/>
+      <w:numFmt w:val="decimal"/>
+      <w:lvlText w:val="%4."/>
+      <w:lvlJc w:val="left"/>
+      <w:pPr>
+        <w:ind w:left="2880" w:hanging="360"/>
+      </w:pPr>
+    </w:lvl>
+    <w:lvl w:ilvl="4" w:tplc="04090019" w:tentative="1">
+      <w:start w:val="1"/>
+      <w:numFmt w:val="lowerLetter"/>
+      <w:lvlText w:val="%5."/>
+      <w:lvlJc w:val="left"/>
+      <w:pPr>
+        <w:ind w:left="3600" w:hanging="360"/>
+      </w:pPr>
+    </w:lvl>
+    <w:lvl w:ilvl="5" w:tplc="0409001B" w:tentative="1">
+      <w:start w:val="1"/>
+      <w:numFmt w:val="lowerRoman"/>
+      <w:lvlText w:val="%6."/>
+      <w:lvlJc w:val="right"/>
+      <w:pPr>
+        <w:ind w:left="4320" w:hanging="180"/>
+      </w:pPr>
+    </w:lvl>
+    <w:lvl w:ilvl="6" w:tplc="0409000F" w:tentative="1">
+      <w:start w:val="1"/>
+      <w:numFmt w:val="decimal"/>
+      <w:lvlText w:val="%7."/>
+      <w:lvlJc w:val="left"/>
+      <w:pPr>
+        <w:ind w:left="5040" w:hanging="360"/>
+      </w:pPr>
+    </w:lvl>
+    <w:lvl w:ilvl="7" w:tplc="04090019" w:tentative="1">
+      <w:start w:val="1"/>
+      <w:numFmt w:val="lowerLetter"/>
+      <w:lvlText w:val="%8."/>
+      <w:lvlJc w:val="left"/>
+      <w:pPr>
+        <w:ind w:left="5760" w:hanging="360"/>
+      </w:pPr>
+    </w:lvl>
+    <w:lvl w:ilvl="8" w:tplc="0409001B" w:tentative="1">
+      <w:start w:val="1"/>
+      <w:numFmt w:val="lowerRoman"/>
+      <w:lvlText w:val="%9."/>
+      <w:lvlJc w:val="right"/>
+      <w:pPr>
+        <w:ind w:left="6480" w:hanging="180"/>
+      </w:pPr>
+    </w:lvl>
+  </w:abstractNum>
+  <w:abstractNum w:abstractNumId="17" w15:restartNumberingAfterBreak="0">
+    <w:nsid w:val="44D85A4B"/>
+    <w:multiLevelType w:val="multilevel"/>
+    <w:tmpl w:val="6FB4C912"/>
+    <w:lvl w:ilvl="0">
+      <w:start w:val="1"/>
+      <w:numFmt w:val="none"/>
+      <w:lvlText w:val="4.6."/>
+      <w:lvlJc w:val="left"/>
+      <w:pPr>
+        <w:ind w:left="360" w:hanging="360"/>
+      </w:pPr>
+      <w:rPr>
+        <w:rFonts w:hint="default"/>
+      </w:rPr>
+    </w:lvl>
+    <w:lvl w:ilvl="1">
+      <w:start w:val="1"/>
+      <w:numFmt w:val="lowerLetter"/>
+      <w:lvlText w:val="%2."/>
+      <w:lvlJc w:val="left"/>
+      <w:pPr>
+        <w:ind w:left="1440" w:hanging="360"/>
+      </w:pPr>
+    </w:lvl>
+    <w:lvl w:ilvl="2">
+      <w:start w:val="1"/>
+      <w:numFmt w:val="lowerRoman"/>
+      <w:lvlText w:val="%3."/>
+      <w:lvlJc w:val="right"/>
+      <w:pPr>
+        <w:ind w:left="2160" w:hanging="180"/>
+      </w:pPr>
+    </w:lvl>
+    <w:lvl w:ilvl="3">
+      <w:start w:val="1"/>
+      <w:numFmt w:val="decimal"/>
+      <w:lvlText w:val="%4."/>
+      <w:lvlJc w:val="left"/>
+      <w:pPr>
+        <w:ind w:left="2880" w:hanging="360"/>
+      </w:pPr>
+    </w:lvl>
+    <w:lvl w:ilvl="4">
+      <w:start w:val="1"/>
+      <w:numFmt w:val="lowerLetter"/>
+      <w:lvlText w:val="%5."/>
+      <w:lvlJc w:val="left"/>
+      <w:pPr>
+        <w:ind w:left="3600" w:hanging="360"/>
+      </w:pPr>
+    </w:lvl>
+    <w:lvl w:ilvl="5">
+      <w:start w:val="1"/>
+      <w:numFmt w:val="lowerRoman"/>
+      <w:lvlText w:val="%6."/>
+      <w:lvlJc w:val="right"/>
+      <w:pPr>
+        <w:ind w:left="4320" w:hanging="180"/>
+      </w:pPr>
+    </w:lvl>
+    <w:lvl w:ilvl="6">
+      <w:start w:val="1"/>
+      <w:numFmt w:val="decimal"/>
+      <w:lvlText w:val="%7."/>
+      <w:lvlJc w:val="left"/>
+      <w:pPr>
+        <w:ind w:left="5040" w:hanging="360"/>
+      </w:pPr>
+    </w:lvl>
+    <w:lvl w:ilvl="7">
+      <w:start w:val="1"/>
+      <w:numFmt w:val="lowerLetter"/>
+      <w:lvlText w:val="%8."/>
+      <w:lvlJc w:val="left"/>
+      <w:pPr>
+        <w:ind w:left="5760" w:hanging="360"/>
+      </w:pPr>
+    </w:lvl>
+    <w:lvl w:ilvl="8">
+      <w:start w:val="1"/>
+      <w:numFmt w:val="lowerRoman"/>
+      <w:lvlText w:val="%9."/>
+      <w:lvlJc w:val="right"/>
+      <w:pPr>
+        <w:ind w:left="6480" w:hanging="180"/>
+      </w:pPr>
+    </w:lvl>
+  </w:abstractNum>
+  <w:abstractNum w:abstractNumId="18" w15:restartNumberingAfterBreak="0">
     <w:nsid w:val="455D3690"/>
     <w:multiLevelType w:val="hybridMultilevel"/>
     <w:tmpl w:val="C090FE36"/>
@@ -22767,7 +23364,7 @@
       </w:pPr>
     </w:lvl>
   </w:abstractNum>
-  <w:abstractNum w:abstractNumId="13" w15:restartNumberingAfterBreak="0">
+  <w:abstractNum w:abstractNumId="19" w15:restartNumberingAfterBreak="0">
     <w:nsid w:val="460C0D6A"/>
     <w:multiLevelType w:val="multilevel"/>
     <w:tmpl w:val="C090FE36"/>
@@ -22856,7 +23453,7 @@
       </w:pPr>
     </w:lvl>
   </w:abstractNum>
-  <w:abstractNum w:abstractNumId="14" w15:restartNumberingAfterBreak="0">
+  <w:abstractNum w:abstractNumId="20" w15:restartNumberingAfterBreak="0">
     <w:nsid w:val="48E37F95"/>
     <w:multiLevelType w:val="hybridMultilevel"/>
     <w:tmpl w:val="C50287E2"/>
@@ -22945,7 +23542,96 @@
       </w:pPr>
     </w:lvl>
   </w:abstractNum>
-  <w:abstractNum w:abstractNumId="15" w15:restartNumberingAfterBreak="0">
+  <w:abstractNum w:abstractNumId="21" w15:restartNumberingAfterBreak="0">
+    <w:nsid w:val="4A247B37"/>
+    <w:multiLevelType w:val="multilevel"/>
+    <w:tmpl w:val="A4A03404"/>
+    <w:lvl w:ilvl="0">
+      <w:start w:val="1"/>
+      <w:numFmt w:val="none"/>
+      <w:lvlText w:val="4.5."/>
+      <w:lvlJc w:val="left"/>
+      <w:pPr>
+        <w:ind w:left="360" w:hanging="360"/>
+      </w:pPr>
+      <w:rPr>
+        <w:rFonts w:hint="default"/>
+      </w:rPr>
+    </w:lvl>
+    <w:lvl w:ilvl="1">
+      <w:start w:val="1"/>
+      <w:numFmt w:val="lowerLetter"/>
+      <w:lvlText w:val="%2."/>
+      <w:lvlJc w:val="left"/>
+      <w:pPr>
+        <w:ind w:left="1440" w:hanging="360"/>
+      </w:pPr>
+    </w:lvl>
+    <w:lvl w:ilvl="2">
+      <w:start w:val="1"/>
+      <w:numFmt w:val="lowerRoman"/>
+      <w:lvlText w:val="%3."/>
+      <w:lvlJc w:val="right"/>
+      <w:pPr>
+        <w:ind w:left="2160" w:hanging="180"/>
+      </w:pPr>
+    </w:lvl>
+    <w:lvl w:ilvl="3">
+      <w:start w:val="1"/>
+      <w:numFmt w:val="decimal"/>
+      <w:lvlText w:val="%4."/>
+      <w:lvlJc w:val="left"/>
+      <w:pPr>
+        <w:ind w:left="2880" w:hanging="360"/>
+      </w:pPr>
+    </w:lvl>
+    <w:lvl w:ilvl="4">
+      <w:start w:val="1"/>
+      <w:numFmt w:val="lowerLetter"/>
+      <w:lvlText w:val="%5."/>
+      <w:lvlJc w:val="left"/>
+      <w:pPr>
+        <w:ind w:left="3600" w:hanging="360"/>
+      </w:pPr>
+    </w:lvl>
+    <w:lvl w:ilvl="5">
+      <w:start w:val="1"/>
+      <w:numFmt w:val="lowerRoman"/>
+      <w:lvlText w:val="%6."/>
+      <w:lvlJc w:val="right"/>
+      <w:pPr>
+        <w:ind w:left="4320" w:hanging="180"/>
+      </w:pPr>
+    </w:lvl>
+    <w:lvl w:ilvl="6">
+      <w:start w:val="1"/>
+      <w:numFmt w:val="decimal"/>
+      <w:lvlText w:val="%7."/>
+      <w:lvlJc w:val="left"/>
+      <w:pPr>
+        <w:ind w:left="5040" w:hanging="360"/>
+      </w:pPr>
+    </w:lvl>
+    <w:lvl w:ilvl="7">
+      <w:start w:val="1"/>
+      <w:numFmt w:val="lowerLetter"/>
+      <w:lvlText w:val="%8."/>
+      <w:lvlJc w:val="left"/>
+      <w:pPr>
+        <w:ind w:left="5760" w:hanging="360"/>
+      </w:pPr>
+    </w:lvl>
+    <w:lvl w:ilvl="8">
+      <w:start w:val="1"/>
+      <w:numFmt w:val="lowerRoman"/>
+      <w:lvlText w:val="%9."/>
+      <w:lvlJc w:val="right"/>
+      <w:pPr>
+        <w:ind w:left="6480" w:hanging="180"/>
+      </w:pPr>
+    </w:lvl>
+  </w:abstractNum>
+  <w:abstractNum w:abstractNumId="22" w15:restartNumberingAfterBreak="0">
     <w:nsid w:val="4C5A4EDF"/>
     <w:multiLevelType w:val="hybridMultilevel"/>
     <w:tmpl w:val="2B1647F6"/>
@@ -23034,7 +23720,7 @@
       </w:pPr>
     </w:lvl>
   </w:abstractNum>
-  <w:abstractNum w:abstractNumId="16" w15:restartNumberingAfterBreak="0">
+  <w:abstractNum w:abstractNumId="23" w15:restartNumberingAfterBreak="0">
     <w:nsid w:val="4CAD3DEA"/>
     <w:multiLevelType w:val="hybridMultilevel"/>
     <w:tmpl w:val="0DE6829C"/>
@@ -23123,7 +23809,7 @@
       </w:pPr>
     </w:lvl>
   </w:abstractNum>
-  <w:abstractNum w:abstractNumId="17" w15:restartNumberingAfterBreak="0">
+  <w:abstractNum w:abstractNumId="24" w15:restartNumberingAfterBreak="0">
     <w:nsid w:val="4D416E4F"/>
     <w:multiLevelType w:val="hybridMultilevel"/>
     <w:tmpl w:val="4F54A704"/>
@@ -23212,7 +23898,7 @@
       </w:pPr>
     </w:lvl>
   </w:abstractNum>
-  <w:abstractNum w:abstractNumId="18" w15:restartNumberingAfterBreak="0">
+  <w:abstractNum w:abstractNumId="25" w15:restartNumberingAfterBreak="0">
     <w:nsid w:val="4F9F4EDC"/>
     <w:multiLevelType w:val="hybridMultilevel"/>
     <w:tmpl w:val="49D0034C"/>
@@ -23301,7 +23987,96 @@
       </w:pPr>
     </w:lvl>
   </w:abstractNum>
-  <w:abstractNum w:abstractNumId="19" w15:restartNumberingAfterBreak="0">
+  <w:abstractNum w:abstractNumId="26" w15:restartNumberingAfterBreak="0">
+    <w:nsid w:val="52490C6B"/>
+    <w:multiLevelType w:val="multilevel"/>
+    <w:tmpl w:val="6CA8D0D6"/>
+    <w:lvl w:ilvl="0">
+      <w:start w:val="1"/>
+      <w:numFmt w:val="none"/>
+      <w:lvlText w:val="4.5."/>
+      <w:lvlJc w:val="left"/>
+      <w:pPr>
+        <w:ind w:left="360" w:hanging="360"/>
+      </w:pPr>
+      <w:rPr>
+        <w:rFonts w:hint="default"/>
+      </w:rPr>
+    </w:lvl>
+    <w:lvl w:ilvl="1">
+      <w:start w:val="1"/>
+      <w:numFmt w:val="lowerLetter"/>
+      <w:lvlText w:val="%2."/>
+      <w:lvlJc w:val="left"/>
+      <w:pPr>
+        <w:ind w:left="1080" w:hanging="360"/>
+      </w:pPr>
+    </w:lvl>
+    <w:lvl w:ilvl="2">
+      <w:start w:val="1"/>
+      <w:numFmt w:val="lowerRoman"/>
+      <w:lvlText w:val="%3."/>
+      <w:lvlJc w:val="right"/>
+      <w:pPr>
+        <w:ind w:left="1800" w:hanging="180"/>
+      </w:pPr>
+    </w:lvl>
+    <w:lvl w:ilvl="3">
+      <w:start w:val="1"/>
+      <w:numFmt w:val="decimal"/>
+      <w:lvlText w:val="%4."/>
+      <w:lvlJc w:val="left"/>
+      <w:pPr>
+        <w:ind w:left="2520" w:hanging="360"/>
+      </w:pPr>
+    </w:lvl>
+    <w:lvl w:ilvl="4">
+      <w:start w:val="1"/>
+      <w:numFmt w:val="lowerLetter"/>
+      <w:lvlText w:val="%5."/>
+      <w:lvlJc w:val="left"/>
+      <w:pPr>
+        <w:ind w:left="3240" w:hanging="360"/>
+      </w:pPr>
+    </w:lvl>
+    <w:lvl w:ilvl="5">
+      <w:start w:val="1"/>
+      <w:numFmt w:val="lowerRoman"/>
+      <w:lvlText w:val="%6."/>
+      <w:lvlJc w:val="right"/>
+      <w:pPr>
+        <w:ind w:left="3960" w:hanging="180"/>
+      </w:pPr>
+    </w:lvl>
+    <w:lvl w:ilvl="6">
+      <w:start w:val="1"/>
+      <w:numFmt w:val="decimal"/>
+      <w:lvlText w:val="%7."/>
+      <w:lvlJc w:val="left"/>
+      <w:pPr>
+        <w:ind w:left="4680" w:hanging="360"/>
+      </w:pPr>
+    </w:lvl>
+    <w:lvl w:ilvl="7">
+      <w:start w:val="1"/>
+      <w:numFmt w:val="lowerLetter"/>
+      <w:lvlText w:val="%8."/>
+      <w:lvlJc w:val="left"/>
+      <w:pPr>
+        <w:ind w:left="5400" w:hanging="360"/>
+      </w:pPr>
+    </w:lvl>
+    <w:lvl w:ilvl="8">
+      <w:start w:val="1"/>
+      <w:numFmt w:val="lowerRoman"/>
+      <w:lvlText w:val="%9."/>
+      <w:lvlJc w:val="right"/>
+      <w:pPr>
+        <w:ind w:left="6120" w:hanging="180"/>
+      </w:pPr>
+    </w:lvl>
+  </w:abstractNum>
+  <w:abstractNum w:abstractNumId="27" w15:restartNumberingAfterBreak="0">
     <w:nsid w:val="5C9C2454"/>
     <w:multiLevelType w:val="hybridMultilevel"/>
     <w:tmpl w:val="9B9E9EF6"/>
@@ -23390,7 +24165,7 @@
       </w:pPr>
     </w:lvl>
   </w:abstractNum>
-  <w:abstractNum w:abstractNumId="20" w15:restartNumberingAfterBreak="0">
+  <w:abstractNum w:abstractNumId="28" w15:restartNumberingAfterBreak="0">
     <w:nsid w:val="628D77BE"/>
     <w:multiLevelType w:val="hybridMultilevel"/>
     <w:tmpl w:val="2F984ADC"/>
@@ -23479,7 +24254,99 @@
       </w:pPr>
     </w:lvl>
   </w:abstractNum>
-  <w:abstractNum w:abstractNumId="21" w15:restartNumberingAfterBreak="0">
+  <w:abstractNum w:abstractNumId="29" w15:restartNumberingAfterBreak="0">
+    <w:nsid w:val="65472AFE"/>
+    <w:multiLevelType w:val="hybridMultilevel"/>
+    <w:tmpl w:val="333E2BF8"/>
+    <w:lvl w:ilvl="0" w:tplc="5066B4E4">
+      <w:start w:val="1"/>
+      <w:numFmt w:val="none"/>
+      <w:lvlText w:val="4.6."/>
+      <w:lvlJc w:val="left"/>
+      <w:pPr>
+        <w:tabs>
+          <w:tab w:val="num" w:pos="360"/>
+        </w:tabs>
+        <w:ind w:left="360" w:hanging="360"/>
+      </w:pPr>
+      <w:rPr>
+        <w:rFonts w:hint="default"/>
+      </w:rPr>
+    </w:lvl>
+    <w:lvl w:ilvl="1" w:tplc="04090019" w:tentative="1">
+      <w:start w:val="1"/>
+      <w:numFmt w:val="lowerLetter"/>
+      <w:lvlText w:val="%2."/>
+      <w:lvlJc w:val="left"/>
+      <w:pPr>
+        <w:ind w:left="1440" w:hanging="360"/>
+      </w:pPr>
+    </w:lvl>
+    <w:lvl w:ilvl="2" w:tplc="0409001B" w:tentative="1">
+      <w:start w:val="1"/>
+      <w:numFmt w:val="lowerRoman"/>
+      <w:lvlText w:val="%3."/>
+      <w:lvlJc w:val="right"/>
+      <w:pPr>
+        <w:ind w:left="2160" w:hanging="180"/>
+      </w:pPr>
+    </w:lvl>
+    <w:lvl w:ilvl="3" w:tplc="0409000F" w:tentative="1">
+      <w:start w:val="1"/>
+      <w:numFmt w:val="decimal"/>
+      <w:lvlText w:val="%4."/>
+      <w:lvlJc w:val="left"/>
+      <w:pPr>
+        <w:ind w:left="2880" w:hanging="360"/>
+      </w:pPr>
+    </w:lvl>
+    <w:lvl w:ilvl="4" w:tplc="04090019" w:tentative="1">
+      <w:start w:val="1"/>
+      <w:numFmt w:val="lowerLetter"/>
+      <w:lvlText w:val="%5."/>
+      <w:lvlJc w:val="left"/>
+      <w:pPr>
+        <w:ind w:left="3600" w:hanging="360"/>
+      </w:pPr>
+    </w:lvl>
+    <w:lvl w:ilvl="5" w:tplc="0409001B" w:tentative="1">
+      <w:start w:val="1"/>
+      <w:numFmt w:val="lowerRoman"/>
+      <w:lvlText w:val="%6."/>
+      <w:lvlJc w:val="right"/>
+      <w:pPr>
+        <w:ind w:left="4320" w:hanging="180"/>
+      </w:pPr>
+    </w:lvl>
+    <w:lvl w:ilvl="6" w:tplc="0409000F" w:tentative="1">
+      <w:start w:val="1"/>
+      <w:numFmt w:val="decimal"/>
+      <w:lvlText w:val="%7."/>
+      <w:lvlJc w:val="left"/>
+      <w:pPr>
+        <w:ind w:left="5040" w:hanging="360"/>
+      </w:pPr>
+    </w:lvl>
+    <w:lvl w:ilvl="7" w:tplc="04090019" w:tentative="1">
+      <w:start w:val="1"/>
+      <w:numFmt w:val="lowerLetter"/>
+      <w:lvlText w:val="%8."/>
+      <w:lvlJc w:val="left"/>
+      <w:pPr>
+        <w:ind w:left="5760" w:hanging="360"/>
+      </w:pPr>
+    </w:lvl>
+    <w:lvl w:ilvl="8" w:tplc="0409001B" w:tentative="1">
+      <w:start w:val="1"/>
+      <w:numFmt w:val="lowerRoman"/>
+      <w:lvlText w:val="%9."/>
+      <w:lvlJc w:val="right"/>
+      <w:pPr>
+        <w:ind w:left="6480" w:hanging="180"/>
+      </w:pPr>
+    </w:lvl>
+  </w:abstractNum>
+  <w:abstractNum w:abstractNumId="30" w15:restartNumberingAfterBreak="0">
     <w:nsid w:val="66DD706C"/>
     <w:multiLevelType w:val="hybridMultilevel"/>
     <w:tmpl w:val="4490A830"/>
@@ -23592,7 +24459,182 @@
       </w:rPr>
     </w:lvl>
   </w:abstractNum>
-  <w:abstractNum w:abstractNumId="22" w15:restartNumberingAfterBreak="0">
+  <w:abstractNum w:abstractNumId="31" w15:restartNumberingAfterBreak="0">
+    <w:nsid w:val="672C5AE4"/>
+    <w:multiLevelType w:val="multilevel"/>
+    <w:tmpl w:val="CE90E36C"/>
+    <w:lvl w:ilvl="0">
+      <w:start w:val="1"/>
+      <w:numFmt w:val="decimal"/>
+      <w:lvlText w:val="%1."/>
+      <w:lvlJc w:val="left"/>
+      <w:pPr>
+        <w:ind w:left="720" w:hanging="360"/>
+      </w:pPr>
+    </w:lvl>
+    <w:lvl w:ilvl="1">
+      <w:start w:val="1"/>
+      <w:numFmt w:val="lowerLetter"/>
+      <w:lvlText w:val="%2."/>
+      <w:lvlJc w:val="left"/>
+      <w:pPr>
+        <w:ind w:left="1440" w:hanging="360"/>
+      </w:pPr>
+    </w:lvl>
+    <w:lvl w:ilvl="2">
+      <w:start w:val="1"/>
+      <w:numFmt w:val="lowerRoman"/>
+      <w:lvlText w:val="%3."/>
+      <w:lvlJc w:val="right"/>
+      <w:pPr>
+        <w:ind w:left="2160" w:hanging="180"/>
+      </w:pPr>
+    </w:lvl>
+    <w:lvl w:ilvl="3">
+      <w:start w:val="1"/>
+      <w:numFmt w:val="decimal"/>
+      <w:lvlText w:val="%4."/>
+      <w:lvlJc w:val="left"/>
+      <w:pPr>
+        <w:ind w:left="2880" w:hanging="360"/>
+      </w:pPr>
+    </w:lvl>
+    <w:lvl w:ilvl="4">
+      <w:start w:val="1"/>
+      <w:numFmt w:val="lowerLetter"/>
+      <w:lvlText w:val="%5."/>
+      <w:lvlJc w:val="left"/>
+      <w:pPr>
+        <w:ind w:left="3600" w:hanging="360"/>
+      </w:pPr>
+    </w:lvl>
+    <w:lvl w:ilvl="5">
+      <w:start w:val="1"/>
+      <w:numFmt w:val="lowerRoman"/>
+      <w:lvlText w:val="%6."/>
+      <w:lvlJc w:val="right"/>
+      <w:pPr>
+        <w:ind w:left="4320" w:hanging="180"/>
+      </w:pPr>
+    </w:lvl>
+    <w:lvl w:ilvl="6">
+      <w:start w:val="1"/>
+      <w:numFmt w:val="decimal"/>
+      <w:lvlText w:val="%7."/>
+      <w:lvlJc w:val="left"/>
+      <w:pPr>
+        <w:ind w:left="5040" w:hanging="360"/>
+      </w:pPr>
+    </w:lvl>
+    <w:lvl w:ilvl="7">
+      <w:start w:val="1"/>
+      <w:numFmt w:val="lowerLetter"/>
+      <w:lvlText w:val="%8."/>
+      <w:lvlJc w:val="left"/>
+      <w:pPr>
+        <w:ind w:left="5760" w:hanging="360"/>
+      </w:pPr>
+    </w:lvl>
+    <w:lvl w:ilvl="8">
+      <w:start w:val="1"/>
+      <w:numFmt w:val="lowerRoman"/>
+      <w:lvlText w:val="%9."/>
+      <w:lvlJc w:val="right"/>
+      <w:pPr>
+        <w:ind w:left="6480" w:hanging="180"/>
+      </w:pPr>
+    </w:lvl>
+  </w:abstractNum>
+  <w:abstractNum w:abstractNumId="32" w15:restartNumberingAfterBreak="0">
+    <w:nsid w:val="6C787CF0"/>
+    <w:multiLevelType w:val="multilevel"/>
+    <w:tmpl w:val="4B3218D2"/>
+    <w:lvl w:ilvl="0">
+      <w:start w:val="1"/>
+      <w:numFmt w:val="none"/>
+      <w:lvlText w:val="4.."/>
+      <w:lvlJc w:val="left"/>
+      <w:pPr>
+        <w:ind w:left="360" w:hanging="360"/>
+      </w:pPr>
+      <w:rPr>
+        <w:rFonts w:hint="default"/>
+      </w:rPr>
+    </w:lvl>
+    <w:lvl w:ilvl="1">
+      <w:start w:val="1"/>
+      <w:numFmt w:val="lowerLetter"/>
+      <w:lvlText w:val="%2."/>
+      <w:lvlJc w:val="left"/>
+      <w:pPr>
+        <w:ind w:left="1080" w:hanging="360"/>
+      </w:pPr>
+    </w:lvl>
+    <w:lvl w:ilvl="2">
+      <w:start w:val="1"/>
+      <w:numFmt w:val="lowerRoman"/>
+      <w:lvlText w:val="%3."/>
+      <w:lvlJc w:val="right"/>
+      <w:pPr>
+        <w:ind w:left="1800" w:hanging="180"/>
+      </w:pPr>
+    </w:lvl>
+    <w:lvl w:ilvl="3">
+      <w:start w:val="1"/>
+      <w:numFmt w:val="decimal"/>
+      <w:lvlText w:val="%4."/>
+      <w:lvlJc w:val="left"/>
+      <w:pPr>
+        <w:ind w:left="2520" w:hanging="360"/>
+      </w:pPr>
+    </w:lvl>
+    <w:lvl w:ilvl="4">
+      <w:start w:val="1"/>
+      <w:numFmt w:val="lowerLetter"/>
+      <w:lvlText w:val="%5."/>
+      <w:lvlJc w:val="left"/>
+      <w:pPr>
+        <w:ind w:left="3240" w:hanging="360"/>
+      </w:pPr>
+    </w:lvl>
+    <w:lvl w:ilvl="5">
+      <w:start w:val="1"/>
+      <w:numFmt w:val="lowerRoman"/>
+      <w:lvlText w:val="%6."/>
+      <w:lvlJc w:val="right"/>
+      <w:pPr>
+        <w:ind w:left="3960" w:hanging="180"/>
+      </w:pPr>
+    </w:lvl>
+    <w:lvl w:ilvl="6">
+      <w:start w:val="1"/>
+      <w:numFmt w:val="decimal"/>
+      <w:lvlText w:val="%7."/>
+      <w:lvlJc w:val="left"/>
+      <w:pPr>
+        <w:ind w:left="4680" w:hanging="360"/>
+      </w:pPr>
+    </w:lvl>
+    <w:lvl w:ilvl="7">
+      <w:start w:val="1"/>
+      <w:numFmt w:val="lowerLetter"/>
+      <w:lvlText w:val="%8."/>
+      <w:lvlJc w:val="left"/>
+      <w:pPr>
+        <w:ind w:left="5400" w:hanging="360"/>
+      </w:pPr>
+    </w:lvl>
+    <w:lvl w:ilvl="8">
+      <w:start w:val="1"/>
+      <w:numFmt w:val="lowerRoman"/>
+      <w:lvlText w:val="%9."/>
+      <w:lvlJc w:val="right"/>
+      <w:pPr>
+        <w:ind w:left="6120" w:hanging="180"/>
+      </w:pPr>
+    </w:lvl>
+  </w:abstractNum>
+  <w:abstractNum w:abstractNumId="33" w15:restartNumberingAfterBreak="0">
     <w:nsid w:val="782B63BF"/>
     <w:multiLevelType w:val="multilevel"/>
     <w:tmpl w:val="96326D10"/>
@@ -23705,7 +24747,7 @@
       </w:rPr>
     </w:lvl>
   </w:abstractNum>
-  <w:abstractNum w:abstractNumId="23" w15:restartNumberingAfterBreak="0">
+  <w:abstractNum w:abstractNumId="34" w15:restartNumberingAfterBreak="0">
     <w:nsid w:val="7DE628BD"/>
     <w:multiLevelType w:val="hybridMultilevel"/>
     <w:tmpl w:val="DC54107A"/>
@@ -23795,61 +24837,61 @@
     </w:lvl>
   </w:abstractNum>
   <w:num w:numId="1">
-    <w:abstractNumId w:val="7"/>
+    <w:abstractNumId w:val="8"/>
   </w:num>
   <w:num w:numId="2">
     <w:abstractNumId w:val="1"/>
   </w:num>
   <w:num w:numId="3">
-    <w:abstractNumId w:val="22"/>
+    <w:abstractNumId w:val="33"/>
   </w:num>
   <w:num w:numId="4">
     <w:abstractNumId w:val="2"/>
   </w:num>
   <w:num w:numId="5">
-    <w:abstractNumId w:val="9"/>
+    <w:abstractNumId w:val="10"/>
   </w:num>
   <w:num w:numId="6">
     <w:abstractNumId w:val="5"/>
   </w:num>
   <w:num w:numId="7">
-    <w:abstractNumId w:val="21"/>
+    <w:abstractNumId w:val="30"/>
   </w:num>
   <w:num w:numId="8">
-    <w:abstractNumId w:val="11"/>
+    <w:abstractNumId w:val="14"/>
   </w:num>
   <w:num w:numId="9">
-    <w:abstractNumId w:val="23"/>
+    <w:abstractNumId w:val="34"/>
   </w:num>
   <w:num w:numId="10">
-    <w:abstractNumId w:val="15"/>
+    <w:abstractNumId w:val="22"/>
   </w:num>
   <w:num w:numId="11">
-    <w:abstractNumId w:val="20"/>
+    <w:abstractNumId w:val="28"/>
   </w:num>
   <w:num w:numId="12">
-    <w:abstractNumId w:val="10"/>
+    <w:abstractNumId w:val="12"/>
   </w:num>
   <w:num w:numId="13">
     <w:abstractNumId w:val="4"/>
   </w:num>
   <w:num w:numId="14">
+    <w:abstractNumId w:val="25"/>
+  </w:num>
+  <w:num w:numId="15">
+    <w:abstractNumId w:val="27"/>
+  </w:num>
+  <w:num w:numId="16">
     <w:abstractNumId w:val="18"/>
   </w:num>
-  <w:num w:numId="15">
-    <w:abstractNumId w:val="19"/>
-  </w:num>
-  <w:num w:numId="16">
-    <w:abstractNumId w:val="12"/>
-  </w:num>
   <w:num w:numId="17">
-    <w:abstractNumId w:val="14"/>
+    <w:abstractNumId w:val="20"/>
   </w:num>
   <w:num w:numId="18">
-    <w:abstractNumId w:val="8"/>
+    <w:abstractNumId w:val="9"/>
   </w:num>
   <w:num w:numId="19">
-    <w:abstractNumId w:val="6"/>
+    <w:abstractNumId w:val="7"/>
   </w:num>
   <w:num w:numId="20">
     <w:abstractNumId w:val="3"/>
@@ -23858,13 +24900,46 @@
     <w:abstractNumId w:val="0"/>
   </w:num>
   <w:num w:numId="22">
+    <w:abstractNumId w:val="23"/>
+  </w:num>
+  <w:num w:numId="23">
+    <w:abstractNumId w:val="19"/>
+  </w:num>
+  <w:num w:numId="24">
+    <w:abstractNumId w:val="24"/>
+  </w:num>
+  <w:num w:numId="25">
+    <w:abstractNumId w:val="13"/>
+  </w:num>
+  <w:num w:numId="26">
+    <w:abstractNumId w:val="26"/>
+  </w:num>
+  <w:num w:numId="27">
+    <w:abstractNumId w:val="6"/>
+  </w:num>
+  <w:num w:numId="28">
+    <w:abstractNumId w:val="32"/>
+  </w:num>
+  <w:num w:numId="29">
+    <w:abstractNumId w:val="21"/>
+  </w:num>
+  <w:num w:numId="30">
     <w:abstractNumId w:val="16"/>
   </w:num>
-  <w:num w:numId="23">
-    <w:abstractNumId w:val="13"/>
+  <w:num w:numId="31">
+    <w:abstractNumId w:val="31"/>
   </w:num>
-  <w:num w:numId="24">
+  <w:num w:numId="32">
     <w:abstractNumId w:val="17"/>
+  </w:num>
+  <w:num w:numId="33">
+    <w:abstractNumId w:val="15"/>
+  </w:num>
+  <w:num w:numId="34">
+    <w:abstractNumId w:val="11"/>
+  </w:num>
+  <w:num w:numId="35">
+    <w:abstractNumId w:val="29"/>
   </w:num>
   <w:numIdMacAtCleanup w:val="20"/>
 </w:numbering>
@@ -25707,7 +26782,7 @@
 </file>
 
 <file path=customXml/itemProps1.xml><?xml version="1.0" encoding="utf-8"?>
-<ds:datastoreItem xmlns:ds="http://schemas.openxmlformats.org/officeDocument/2006/customXml" ds:itemID="{8FB8D463-86BA-FC43-8AA5-C0EA68448B13}">
+<ds:datastoreItem xmlns:ds="http://schemas.openxmlformats.org/officeDocument/2006/customXml" ds:itemID="{7060EED8-E3CE-C94B-856B-E0A9F1E9EAF5}">
   <ds:schemaRefs>
     <ds:schemaRef ds:uri="http://schemas.openxmlformats.org/officeDocument/2006/bibliography"/>
   </ds:schemaRefs>

</xml_diff>

<commit_message>
Add description for preventing overfitting
</commit_message>
<xml_diff>
--- a/CRV_Thesis_Proposal.docx
+++ b/CRV_Thesis_Proposal.docx
@@ -4497,21 +4497,6 @@
         <w:autoSpaceDE w:val="0"/>
         <w:autoSpaceDN w:val="0"/>
         <w:adjustRightInd w:val="0"/>
-      </w:pPr>
-      <w:r>
-        <w:tab/>
-        <w:t>[INTRODUCE NEURAL NETWORKS HERE]</w:t>
-      </w:r>
-    </w:p>
-    <w:p>
-      <w:pPr>
-        <w:widowControl w:val="0"/>
-        <w:tabs>
-          <w:tab w:val="center" w:pos="450"/>
-        </w:tabs>
-        <w:autoSpaceDE w:val="0"/>
-        <w:autoSpaceDN w:val="0"/>
-        <w:adjustRightInd w:val="0"/>
         <w:rPr>
           <w:rFonts w:cs="Times New Roman"/>
           <w:color w:val="000000" w:themeColor="text1"/>
@@ -4554,17 +4539,17 @@
         <w:t>.</w:t>
       </w:r>
       <w:r>
-        <w:t xml:space="preserve">ons increasing the possibility of </w:t>
+        <w:t>ons increasing the possibility of early detec</w:t>
+      </w:r>
+      <w:r>
+        <w:t>t</w:t>
+      </w:r>
+      <w:r>
+        <w:t xml:space="preserve">ion [3]. While the efficiency of dermoscopy methods when evaluated by a </w:t>
       </w:r>
       <w:r>
         <w:lastRenderedPageBreak/>
-        <w:t>early detec</w:t>
-      </w:r>
-      <w:r>
-        <w:t>t</w:t>
-      </w:r>
-      <w:r>
-        <w:t>ion [3]. While the efficiency of dermoscopy methods when evaluated by a dermatologist or licensed operator is</w:t>
+        <w:t>dermatologist or licensed operator is</w:t>
       </w:r>
       <w:r>
         <w:t xml:space="preserve"> relatively</w:t>
@@ -20741,8 +20726,22 @@
         <w:tab/>
       </w:r>
       <w:r>
-        <w:t>The main issue of the classification task is to avoiding overfitting caused by the small number of images of skin lesion in most dermatology datasets. In order to solve this problem, the objective of the proposed model is to firstly extract features from images with the original VGG-16 and secondly load those extracted representations on a fine-tuned VGG-16 architecture.</w:t>
-      </w:r>
+        <w:t>The main issue of the classification task is to avoiding overfitting caused by the small number of images of skin lesion in most dermatology datasets. In order to solve this problem, the objective of the proposed model is to firstly extract features from images with the original</w:t>
+      </w:r>
+      <w:r>
+        <w:t xml:space="preserve"> reduced network</w:t>
+      </w:r>
+      <w:r>
+        <w:t xml:space="preserve"> VGG-16</w:t>
+      </w:r>
+      <w:r>
+        <w:t xml:space="preserve"> (with 138m parameters) over the VGG-19 (with 144m parameters) </w:t>
+      </w:r>
+      <w:r>
+        <w:t xml:space="preserve"> and secondly load those extracted representations on a fine-tuned VGG-16 architecture.</w:t>
+      </w:r>
+      <w:bookmarkStart w:id="48" w:name="_GoBack"/>
+      <w:bookmarkEnd w:id="48"/>
     </w:p>
     <w:p>
       <w:r>
@@ -20760,8 +20759,6 @@
       </w:pPr>
       <w:r>
         <w:tab/>
-      </w:r>
-      <w:r>
         <w:t>Validation</w:t>
       </w:r>
     </w:p>
@@ -20780,14 +20777,7 @@
       </w:pPr>
       <w:r>
         <w:tab/>
-      </w:r>
-      <w:r>
-        <w:t xml:space="preserve">In order to validate the model, the dataset will be split between training data and validation data (70% and 30% respectively). </w:t>
-      </w:r>
-      <w:bookmarkStart w:id="48" w:name="_GoBack"/>
-      <w:bookmarkEnd w:id="48"/>
-      <w:r>
-        <w:t xml:space="preserve">Once the model has learned the weights, a </w:t>
+        <w:t xml:space="preserve">In order to validate the model, the dataset will be split between training data and validation data (70% and 30% respectively). Once the model has learned the weights, a </w:t>
       </w:r>
       <w:r>
         <w:lastRenderedPageBreak/>
@@ -26782,7 +26772,7 @@
 </file>
 
 <file path=customXml/itemProps1.xml><?xml version="1.0" encoding="utf-8"?>
-<ds:datastoreItem xmlns:ds="http://schemas.openxmlformats.org/officeDocument/2006/customXml" ds:itemID="{7060EED8-E3CE-C94B-856B-E0A9F1E9EAF5}">
+<ds:datastoreItem xmlns:ds="http://schemas.openxmlformats.org/officeDocument/2006/customXml" ds:itemID="{89C2DF4E-86A4-554A-A729-AFA93ED2C1DF}">
   <ds:schemaRefs>
     <ds:schemaRef ds:uri="http://schemas.openxmlformats.org/officeDocument/2006/bibliography"/>
   </ds:schemaRefs>

</xml_diff>

<commit_message>
Elaborate on the hypothesis of the study in Context of the Study
</commit_message>
<xml_diff>
--- a/CRV_Thesis_Proposal.docx
+++ b/CRV_Thesis_Proposal.docx
@@ -7115,6 +7115,8 @@
         </w:rPr>
         <w:t xml:space="preserve"> </w:t>
       </w:r>
+      <w:bookmarkStart w:id="27" w:name="_GoBack"/>
+      <w:bookmarkEnd w:id="27"/>
     </w:p>
     <w:p>
       <w:r>
@@ -7136,14 +7138,14 @@
       <w:r>
         <w:tab/>
       </w:r>
-      <w:bookmarkStart w:id="27" w:name="_Toc19741713"/>
+      <w:bookmarkStart w:id="28" w:name="_Toc19741713"/>
       <w:r>
         <w:t>Skin Lesion</w:t>
       </w:r>
       <w:r>
         <w:t xml:space="preserve"> Classification</w:t>
       </w:r>
-      <w:bookmarkEnd w:id="27"/>
+      <w:bookmarkEnd w:id="28"/>
     </w:p>
     <w:p>
       <w:pPr>
@@ -7600,18 +7602,18 @@
         <w:lastRenderedPageBreak/>
         <w:tab/>
       </w:r>
-      <w:bookmarkStart w:id="28" w:name="_Toc19741714"/>
+      <w:bookmarkStart w:id="29" w:name="_Toc19741714"/>
       <w:r>
         <w:t>Survey for Feature Segmentation</w:t>
       </w:r>
-      <w:bookmarkEnd w:id="28"/>
+      <w:bookmarkEnd w:id="29"/>
     </w:p>
     <w:p>
       <w:pPr>
         <w:pStyle w:val="Caption"/>
       </w:pPr>
-      <w:bookmarkStart w:id="29" w:name="_Toc19740133"/>
-      <w:bookmarkStart w:id="30" w:name="_Toc19740146"/>
+      <w:bookmarkStart w:id="30" w:name="_Toc19740133"/>
+      <w:bookmarkStart w:id="31" w:name="_Toc19740146"/>
       <w:r>
         <w:t>Table 2.</w:t>
       </w:r>
@@ -7630,8 +7632,8 @@
         </w:rPr>
         <w:t>1</w:t>
       </w:r>
-      <w:bookmarkEnd w:id="29"/>
       <w:bookmarkEnd w:id="30"/>
+      <w:bookmarkEnd w:id="31"/>
       <w:r>
         <w:rPr>
           <w:noProof/>
@@ -11812,18 +11814,18 @@
         <w:lastRenderedPageBreak/>
         <w:tab/>
       </w:r>
-      <w:bookmarkStart w:id="31" w:name="_Toc19741715"/>
+      <w:bookmarkStart w:id="32" w:name="_Toc19741715"/>
       <w:r>
         <w:t>Survey for Image Classification</w:t>
       </w:r>
-      <w:bookmarkEnd w:id="31"/>
+      <w:bookmarkEnd w:id="32"/>
     </w:p>
     <w:p>
       <w:pPr>
         <w:pStyle w:val="Caption"/>
       </w:pPr>
-      <w:bookmarkStart w:id="32" w:name="_Toc19740134"/>
-      <w:bookmarkStart w:id="33" w:name="_Toc19740147"/>
+      <w:bookmarkStart w:id="33" w:name="_Toc19740134"/>
+      <w:bookmarkStart w:id="34" w:name="_Toc19740147"/>
       <w:r>
         <w:t xml:space="preserve">Table </w:t>
       </w:r>
@@ -11851,8 +11853,8 @@
       <w:r>
         <w:t>.2</w:t>
       </w:r>
-      <w:bookmarkEnd w:id="32"/>
       <w:bookmarkEnd w:id="33"/>
+      <w:bookmarkEnd w:id="34"/>
     </w:p>
     <w:tbl>
       <w:tblPr>
@@ -16027,11 +16029,11 @@
       <w:r>
         <w:tab/>
       </w:r>
-      <w:bookmarkStart w:id="34" w:name="_Toc19741716"/>
+      <w:bookmarkStart w:id="35" w:name="_Toc19741716"/>
       <w:r>
         <w:t>Summary</w:t>
       </w:r>
-      <w:bookmarkEnd w:id="34"/>
+      <w:bookmarkEnd w:id="35"/>
     </w:p>
     <w:p>
       <w:pPr>
@@ -16209,11 +16211,11 @@
         <w:lastRenderedPageBreak/>
         <w:tab/>
       </w:r>
-      <w:bookmarkStart w:id="35" w:name="_Toc19741717"/>
+      <w:bookmarkStart w:id="36" w:name="_Toc19741717"/>
       <w:r>
         <w:t>References</w:t>
       </w:r>
-      <w:bookmarkEnd w:id="35"/>
+      <w:bookmarkEnd w:id="36"/>
     </w:p>
     <w:p>
       <w:pPr>
@@ -18809,12 +18811,12 @@
       <w:pPr>
         <w:pStyle w:val="Heading1"/>
       </w:pPr>
-      <w:bookmarkStart w:id="36" w:name="_Toc19741718"/>
+      <w:bookmarkStart w:id="37" w:name="_Toc19741718"/>
       <w:r>
         <w:lastRenderedPageBreak/>
         <w:t>Chapter 3</w:t>
       </w:r>
-      <w:bookmarkEnd w:id="36"/>
+      <w:bookmarkEnd w:id="37"/>
     </w:p>
     <w:p>
       <w:pPr>
@@ -19252,20 +19254,29 @@
       <w:r>
         <w:tab/>
       </w:r>
-      <w:bookmarkStart w:id="37" w:name="_Toc19741719"/>
+      <w:bookmarkStart w:id="38" w:name="_Toc19741719"/>
       <w:r>
         <w:t>Image Segmentation</w:t>
       </w:r>
-      <w:bookmarkEnd w:id="37"/>
+      <w:bookmarkEnd w:id="38"/>
     </w:p>
     <w:p>
       <w:pPr>
         <w:ind w:firstLine="720"/>
-        <w:rPr>
-          <w:rFonts w:cs="Times New Roman"/>
-          <w:szCs w:val="24"/>
-        </w:rPr>
-      </w:pPr>
+      </w:pPr>
+      <w:r>
+        <w:rPr>
+          <w:rFonts w:cs="Times New Roman"/>
+          <w:szCs w:val="24"/>
+        </w:rPr>
+        <w:t>T</w:t>
+      </w:r>
+      <w:r>
+        <w:t>ypically, segmentation is used as a preprocessing method in the classification process to remove potentially non-relevant information from the classification process</w:t>
+      </w:r>
+      <w:r>
+        <w:t xml:space="preserve"> [21]. </w:t>
+      </w:r>
       <w:r>
         <w:rPr>
           <w:rFonts w:cs="Times New Roman"/>
@@ -19433,7 +19444,7 @@
       <w:pPr>
         <w:pStyle w:val="Caption"/>
       </w:pPr>
-      <w:bookmarkStart w:id="38" w:name="_Toc19740135"/>
+      <w:bookmarkStart w:id="39" w:name="_Toc19740135"/>
       <w:r>
         <w:t>Figure 3.</w:t>
       </w:r>
@@ -19456,7 +19467,7 @@
         </w:rPr>
         <w:t>Semantic segmentation networks [3] using deep deconvolutional layers</w:t>
       </w:r>
-      <w:bookmarkEnd w:id="38"/>
+      <w:bookmarkEnd w:id="39"/>
     </w:p>
     <w:p>
       <w:pPr>
@@ -19607,12 +19618,12 @@
       <w:pPr>
         <w:pStyle w:val="Heading1"/>
       </w:pPr>
-      <w:bookmarkStart w:id="39" w:name="_Toc19741721"/>
+      <w:bookmarkStart w:id="40" w:name="_Toc19741721"/>
       <w:r>
         <w:lastRenderedPageBreak/>
         <w:t>Chapter 4</w:t>
       </w:r>
-      <w:bookmarkEnd w:id="39"/>
+      <w:bookmarkEnd w:id="40"/>
     </w:p>
     <w:p>
       <w:pPr>
@@ -20123,19 +20134,19 @@
         </w:numPr>
         <w:spacing w:before="240"/>
       </w:pPr>
-      <w:bookmarkStart w:id="40" w:name="_Toc412675169"/>
+      <w:bookmarkStart w:id="41" w:name="_Toc412675169"/>
       <w:r>
         <w:tab/>
       </w:r>
-      <w:bookmarkStart w:id="41" w:name="_Toc19741722"/>
+      <w:bookmarkStart w:id="42" w:name="_Toc19741722"/>
       <w:r>
         <w:t xml:space="preserve">Data </w:t>
       </w:r>
-      <w:bookmarkEnd w:id="40"/>
+      <w:bookmarkEnd w:id="41"/>
       <w:r>
         <w:t>Gathering</w:t>
       </w:r>
-      <w:bookmarkEnd w:id="41"/>
+      <w:bookmarkEnd w:id="42"/>
     </w:p>
     <w:p>
       <w:pPr>
@@ -20192,14 +20203,14 @@
         </w:numPr>
         <w:spacing w:before="240"/>
       </w:pPr>
-      <w:bookmarkStart w:id="42" w:name="_Toc19741723"/>
+      <w:bookmarkStart w:id="43" w:name="_Toc19741723"/>
       <w:r>
         <w:t xml:space="preserve">Data </w:t>
       </w:r>
       <w:r>
         <w:t>Pre-processing</w:t>
       </w:r>
-      <w:bookmarkEnd w:id="42"/>
+      <w:bookmarkEnd w:id="43"/>
     </w:p>
     <w:p>
       <w:pPr>
@@ -20287,11 +20298,11 @@
         </w:numPr>
         <w:spacing w:before="240"/>
       </w:pPr>
-      <w:bookmarkStart w:id="43" w:name="_Toc19741724"/>
+      <w:bookmarkStart w:id="44" w:name="_Toc19741724"/>
       <w:r>
         <w:t>Skin Lesion Segmentation</w:t>
       </w:r>
-      <w:bookmarkEnd w:id="43"/>
+      <w:bookmarkEnd w:id="44"/>
     </w:p>
     <w:p>
       <w:r>
@@ -20363,11 +20374,11 @@
       <w:r>
         <w:tab/>
       </w:r>
-      <w:bookmarkStart w:id="44" w:name="_Toc19741725"/>
+      <w:bookmarkStart w:id="45" w:name="_Toc19741725"/>
       <w:r>
         <w:t>Applying Transfer Learning</w:t>
       </w:r>
-      <w:bookmarkEnd w:id="44"/>
+      <w:bookmarkEnd w:id="45"/>
     </w:p>
     <w:p>
       <w:r>
@@ -20482,7 +20493,7 @@
           <w:szCs w:val="24"/>
         </w:rPr>
       </w:pPr>
-      <w:bookmarkStart w:id="45" w:name="_Toc19740138"/>
+      <w:bookmarkStart w:id="46" w:name="_Toc19740138"/>
       <w:r>
         <w:t xml:space="preserve">Figure 4.1 </w:t>
       </w:r>
@@ -20493,7 +20504,7 @@
         </w:rPr>
         <w:t>Training methodology</w:t>
       </w:r>
-      <w:bookmarkEnd w:id="45"/>
+      <w:bookmarkEnd w:id="46"/>
     </w:p>
     <w:p/>
     <w:p>
@@ -20628,11 +20639,11 @@
       <w:pPr>
         <w:pStyle w:val="Caption"/>
       </w:pPr>
-      <w:bookmarkStart w:id="46" w:name="_Toc19740139"/>
+      <w:bookmarkStart w:id="47" w:name="_Toc19740139"/>
       <w:r>
         <w:t>Equation 4.1</w:t>
       </w:r>
-      <w:bookmarkEnd w:id="46"/>
+      <w:bookmarkEnd w:id="47"/>
     </w:p>
     <w:p>
       <w:pPr>
@@ -20715,11 +20726,11 @@
       <w:r>
         <w:tab/>
       </w:r>
-      <w:bookmarkStart w:id="47" w:name="_Toc19741726"/>
+      <w:bookmarkStart w:id="48" w:name="_Toc19741726"/>
       <w:r>
         <w:t>Classification</w:t>
       </w:r>
-      <w:bookmarkEnd w:id="47"/>
+      <w:bookmarkEnd w:id="48"/>
     </w:p>
     <w:p>
       <w:r>
@@ -20735,13 +20746,19 @@
         <w:t xml:space="preserve"> VGG-16</w:t>
       </w:r>
       <w:r>
-        <w:t xml:space="preserve"> (with 138m parameters) over the VGG-19 (with 144m parameters) </w:t>
-      </w:r>
-      <w:r>
-        <w:t xml:space="preserve"> and secondly load those extracted representations on a fine-tuned VGG-16 architecture.</w:t>
-      </w:r>
-      <w:bookmarkStart w:id="48" w:name="_GoBack"/>
-      <w:bookmarkEnd w:id="48"/>
+        <w:t xml:space="preserve"> (with 138m parameters) over the VGG-19 (with 144m </w:t>
+      </w:r>
+      <w:proofErr w:type="gramStart"/>
+      <w:r>
+        <w:t xml:space="preserve">parameters) </w:t>
+      </w:r>
+      <w:r>
+        <w:t xml:space="preserve"> and</w:t>
+      </w:r>
+      <w:proofErr w:type="gramEnd"/>
+      <w:r>
+        <w:t xml:space="preserve"> secondly load those extracted representations on a fine-tuned VGG-16 architecture.</w:t>
+      </w:r>
     </w:p>
     <w:p>
       <w:r>
@@ -21256,6 +21273,26 @@
         <w:t>] CS231n Course. Transfer learning. [online]. http://cs231n.github.io/ transfer-learning/, 2016.</w:t>
       </w:r>
     </w:p>
+    <w:p>
+      <w:r>
+        <w:t>[21]</w:t>
+      </w:r>
+      <w:r>
+        <w:tab/>
+      </w:r>
+      <w:r>
+        <w:t xml:space="preserve">X. Li, B. Aldridge, L. </w:t>
+      </w:r>
+      <w:proofErr w:type="spellStart"/>
+      <w:r>
+        <w:t>Ballerini</w:t>
+      </w:r>
+      <w:proofErr w:type="spellEnd"/>
+      <w:r>
+        <w:t xml:space="preserve">, R. Fisher, and J. Rees. Depth data improves skin lesion segmentation. In International Conference on Medical Image Computing and Computer- Assisted Intervention, Sep 2009. </w:t>
+      </w:r>
+    </w:p>
+    <w:p/>
     <w:p/>
     <w:p/>
     <w:sectPr>
@@ -24156,6 +24193,119 @@
     </w:lvl>
   </w:abstractNum>
   <w:abstractNum w:abstractNumId="28" w15:restartNumberingAfterBreak="0">
+    <w:nsid w:val="5CAF6965"/>
+    <w:multiLevelType w:val="multilevel"/>
+    <w:tmpl w:val="0D060854"/>
+    <w:lvl w:ilvl="0">
+      <w:start w:val="34"/>
+      <w:numFmt w:val="decimal"/>
+      <w:lvlText w:val="%1."/>
+      <w:lvlJc w:val="left"/>
+      <w:pPr>
+        <w:tabs>
+          <w:tab w:val="num" w:pos="720"/>
+        </w:tabs>
+        <w:ind w:left="720" w:hanging="360"/>
+      </w:pPr>
+    </w:lvl>
+    <w:lvl w:ilvl="1" w:tentative="1">
+      <w:start w:val="1"/>
+      <w:numFmt w:val="decimal"/>
+      <w:lvlText w:val="%2."/>
+      <w:lvlJc w:val="left"/>
+      <w:pPr>
+        <w:tabs>
+          <w:tab w:val="num" w:pos="1440"/>
+        </w:tabs>
+        <w:ind w:left="1440" w:hanging="360"/>
+      </w:pPr>
+    </w:lvl>
+    <w:lvl w:ilvl="2" w:tentative="1">
+      <w:start w:val="1"/>
+      <w:numFmt w:val="decimal"/>
+      <w:lvlText w:val="%3."/>
+      <w:lvlJc w:val="left"/>
+      <w:pPr>
+        <w:tabs>
+          <w:tab w:val="num" w:pos="2160"/>
+        </w:tabs>
+        <w:ind w:left="2160" w:hanging="360"/>
+      </w:pPr>
+    </w:lvl>
+    <w:lvl w:ilvl="3" w:tentative="1">
+      <w:start w:val="1"/>
+      <w:numFmt w:val="decimal"/>
+      <w:lvlText w:val="%4."/>
+      <w:lvlJc w:val="left"/>
+      <w:pPr>
+        <w:tabs>
+          <w:tab w:val="num" w:pos="2880"/>
+        </w:tabs>
+        <w:ind w:left="2880" w:hanging="360"/>
+      </w:pPr>
+    </w:lvl>
+    <w:lvl w:ilvl="4" w:tentative="1">
+      <w:start w:val="1"/>
+      <w:numFmt w:val="decimal"/>
+      <w:lvlText w:val="%5."/>
+      <w:lvlJc w:val="left"/>
+      <w:pPr>
+        <w:tabs>
+          <w:tab w:val="num" w:pos="3600"/>
+        </w:tabs>
+        <w:ind w:left="3600" w:hanging="360"/>
+      </w:pPr>
+    </w:lvl>
+    <w:lvl w:ilvl="5" w:tentative="1">
+      <w:start w:val="1"/>
+      <w:numFmt w:val="decimal"/>
+      <w:lvlText w:val="%6."/>
+      <w:lvlJc w:val="left"/>
+      <w:pPr>
+        <w:tabs>
+          <w:tab w:val="num" w:pos="4320"/>
+        </w:tabs>
+        <w:ind w:left="4320" w:hanging="360"/>
+      </w:pPr>
+    </w:lvl>
+    <w:lvl w:ilvl="6" w:tentative="1">
+      <w:start w:val="1"/>
+      <w:numFmt w:val="decimal"/>
+      <w:lvlText w:val="%7."/>
+      <w:lvlJc w:val="left"/>
+      <w:pPr>
+        <w:tabs>
+          <w:tab w:val="num" w:pos="5040"/>
+        </w:tabs>
+        <w:ind w:left="5040" w:hanging="360"/>
+      </w:pPr>
+    </w:lvl>
+    <w:lvl w:ilvl="7" w:tentative="1">
+      <w:start w:val="1"/>
+      <w:numFmt w:val="decimal"/>
+      <w:lvlText w:val="%8."/>
+      <w:lvlJc w:val="left"/>
+      <w:pPr>
+        <w:tabs>
+          <w:tab w:val="num" w:pos="5760"/>
+        </w:tabs>
+        <w:ind w:left="5760" w:hanging="360"/>
+      </w:pPr>
+    </w:lvl>
+    <w:lvl w:ilvl="8" w:tentative="1">
+      <w:start w:val="1"/>
+      <w:numFmt w:val="decimal"/>
+      <w:lvlText w:val="%9."/>
+      <w:lvlJc w:val="left"/>
+      <w:pPr>
+        <w:tabs>
+          <w:tab w:val="num" w:pos="6480"/>
+        </w:tabs>
+        <w:ind w:left="6480" w:hanging="360"/>
+      </w:pPr>
+    </w:lvl>
+  </w:abstractNum>
+  <w:abstractNum w:abstractNumId="29" w15:restartNumberingAfterBreak="0">
     <w:nsid w:val="628D77BE"/>
     <w:multiLevelType w:val="hybridMultilevel"/>
     <w:tmpl w:val="2F984ADC"/>
@@ -24244,7 +24394,7 @@
       </w:pPr>
     </w:lvl>
   </w:abstractNum>
-  <w:abstractNum w:abstractNumId="29" w15:restartNumberingAfterBreak="0">
+  <w:abstractNum w:abstractNumId="30" w15:restartNumberingAfterBreak="0">
     <w:nsid w:val="65472AFE"/>
     <w:multiLevelType w:val="hybridMultilevel"/>
     <w:tmpl w:val="333E2BF8"/>
@@ -24336,7 +24486,7 @@
       </w:pPr>
     </w:lvl>
   </w:abstractNum>
-  <w:abstractNum w:abstractNumId="30" w15:restartNumberingAfterBreak="0">
+  <w:abstractNum w:abstractNumId="31" w15:restartNumberingAfterBreak="0">
     <w:nsid w:val="66DD706C"/>
     <w:multiLevelType w:val="hybridMultilevel"/>
     <w:tmpl w:val="4490A830"/>
@@ -24449,7 +24599,7 @@
       </w:rPr>
     </w:lvl>
   </w:abstractNum>
-  <w:abstractNum w:abstractNumId="31" w15:restartNumberingAfterBreak="0">
+  <w:abstractNum w:abstractNumId="32" w15:restartNumberingAfterBreak="0">
     <w:nsid w:val="672C5AE4"/>
     <w:multiLevelType w:val="multilevel"/>
     <w:tmpl w:val="CE90E36C"/>
@@ -24535,7 +24685,7 @@
       </w:pPr>
     </w:lvl>
   </w:abstractNum>
-  <w:abstractNum w:abstractNumId="32" w15:restartNumberingAfterBreak="0">
+  <w:abstractNum w:abstractNumId="33" w15:restartNumberingAfterBreak="0">
     <w:nsid w:val="6C787CF0"/>
     <w:multiLevelType w:val="multilevel"/>
     <w:tmpl w:val="4B3218D2"/>
@@ -24624,7 +24774,7 @@
       </w:pPr>
     </w:lvl>
   </w:abstractNum>
-  <w:abstractNum w:abstractNumId="33" w15:restartNumberingAfterBreak="0">
+  <w:abstractNum w:abstractNumId="34" w15:restartNumberingAfterBreak="0">
     <w:nsid w:val="782B63BF"/>
     <w:multiLevelType w:val="multilevel"/>
     <w:tmpl w:val="96326D10"/>
@@ -24737,7 +24887,7 @@
       </w:rPr>
     </w:lvl>
   </w:abstractNum>
-  <w:abstractNum w:abstractNumId="34" w15:restartNumberingAfterBreak="0">
+  <w:abstractNum w:abstractNumId="35" w15:restartNumberingAfterBreak="0">
     <w:nsid w:val="7DE628BD"/>
     <w:multiLevelType w:val="hybridMultilevel"/>
     <w:tmpl w:val="DC54107A"/>
@@ -24833,7 +24983,7 @@
     <w:abstractNumId w:val="1"/>
   </w:num>
   <w:num w:numId="3">
-    <w:abstractNumId w:val="33"/>
+    <w:abstractNumId w:val="34"/>
   </w:num>
   <w:num w:numId="4">
     <w:abstractNumId w:val="2"/>
@@ -24845,19 +24995,19 @@
     <w:abstractNumId w:val="5"/>
   </w:num>
   <w:num w:numId="7">
-    <w:abstractNumId w:val="30"/>
+    <w:abstractNumId w:val="31"/>
   </w:num>
   <w:num w:numId="8">
     <w:abstractNumId w:val="14"/>
   </w:num>
   <w:num w:numId="9">
-    <w:abstractNumId w:val="34"/>
+    <w:abstractNumId w:val="35"/>
   </w:num>
   <w:num w:numId="10">
     <w:abstractNumId w:val="22"/>
   </w:num>
   <w:num w:numId="11">
-    <w:abstractNumId w:val="28"/>
+    <w:abstractNumId w:val="29"/>
   </w:num>
   <w:num w:numId="12">
     <w:abstractNumId w:val="12"/>
@@ -24908,7 +25058,7 @@
     <w:abstractNumId w:val="6"/>
   </w:num>
   <w:num w:numId="28">
-    <w:abstractNumId w:val="32"/>
+    <w:abstractNumId w:val="33"/>
   </w:num>
   <w:num w:numId="29">
     <w:abstractNumId w:val="21"/>
@@ -24917,7 +25067,7 @@
     <w:abstractNumId w:val="16"/>
   </w:num>
   <w:num w:numId="31">
-    <w:abstractNumId w:val="31"/>
+    <w:abstractNumId w:val="32"/>
   </w:num>
   <w:num w:numId="32">
     <w:abstractNumId w:val="17"/>
@@ -24929,7 +25079,10 @@
     <w:abstractNumId w:val="11"/>
   </w:num>
   <w:num w:numId="35">
-    <w:abstractNumId w:val="29"/>
+    <w:abstractNumId w:val="30"/>
+  </w:num>
+  <w:num w:numId="36">
+    <w:abstractNumId w:val="28"/>
   </w:num>
   <w:numIdMacAtCleanup w:val="20"/>
 </w:numbering>
@@ -25409,7 +25562,6 @@
   <w:style w:type="character" w:default="1" w:styleId="DefaultParagraphFont">
     <w:name w:val="Default Paragraph Font"/>
     <w:uiPriority w:val="1"/>
-    <w:semiHidden/>
     <w:unhideWhenUsed/>
   </w:style>
   <w:style w:type="table" w:default="1" w:styleId="TableNormal">
@@ -26772,7 +26924,7 @@
 </file>
 
 <file path=customXml/itemProps1.xml><?xml version="1.0" encoding="utf-8"?>
-<ds:datastoreItem xmlns:ds="http://schemas.openxmlformats.org/officeDocument/2006/customXml" ds:itemID="{89C2DF4E-86A4-554A-A729-AFA93ED2C1DF}">
+<ds:datastoreItem xmlns:ds="http://schemas.openxmlformats.org/officeDocument/2006/customXml" ds:itemID="{C766C293-C8FD-D04D-9E61-F24D223C0789}">
   <ds:schemaRefs>
     <ds:schemaRef ds:uri="http://schemas.openxmlformats.org/officeDocument/2006/bibliography"/>
   </ds:schemaRefs>

</xml_diff>

<commit_message>
Include references for pre-trained classifiers
</commit_message>
<xml_diff>
--- a/CRV_Thesis_Proposal.docx
+++ b/CRV_Thesis_Proposal.docx
@@ -20101,8 +20101,6 @@
         </w:rPr>
         <w:t>s</w:t>
       </w:r>
-      <w:bookmarkStart w:id="40" w:name="_GoBack"/>
-      <w:bookmarkEnd w:id="40"/>
       <w:r>
         <w:rPr>
           <w:rFonts w:cs="Times New Roman"/>
@@ -20189,19 +20187,19 @@
         </w:numPr>
         <w:spacing w:before="240"/>
       </w:pPr>
-      <w:bookmarkStart w:id="41" w:name="_Toc412675169"/>
+      <w:bookmarkStart w:id="40" w:name="_Toc412675169"/>
       <w:r>
         <w:tab/>
       </w:r>
-      <w:bookmarkStart w:id="42" w:name="_Toc19741722"/>
+      <w:bookmarkStart w:id="41" w:name="_Toc19741722"/>
       <w:r>
         <w:t xml:space="preserve">Data </w:t>
       </w:r>
+      <w:bookmarkEnd w:id="40"/>
+      <w:r>
+        <w:t>Gathering</w:t>
+      </w:r>
       <w:bookmarkEnd w:id="41"/>
-      <w:r>
-        <w:t>Gathering</w:t>
-      </w:r>
-      <w:bookmarkEnd w:id="42"/>
     </w:p>
     <w:p>
       <w:pPr>
@@ -20372,14 +20370,14 @@
         </w:numPr>
         <w:spacing w:before="240"/>
       </w:pPr>
-      <w:bookmarkStart w:id="43" w:name="_Toc19741723"/>
+      <w:bookmarkStart w:id="42" w:name="_Toc19741723"/>
       <w:r>
         <w:t xml:space="preserve">Data </w:t>
       </w:r>
       <w:r>
         <w:t>Pre-processing</w:t>
       </w:r>
-      <w:bookmarkEnd w:id="43"/>
+      <w:bookmarkEnd w:id="42"/>
     </w:p>
     <w:p>
       <w:pPr>
@@ -20467,11 +20465,11 @@
         </w:numPr>
         <w:spacing w:before="240"/>
       </w:pPr>
-      <w:bookmarkStart w:id="44" w:name="_Toc19741724"/>
+      <w:bookmarkStart w:id="43" w:name="_Toc19741724"/>
       <w:r>
         <w:t>Skin Lesion Segmentation</w:t>
       </w:r>
-      <w:bookmarkEnd w:id="44"/>
+      <w:bookmarkEnd w:id="43"/>
     </w:p>
     <w:p>
       <w:r>
@@ -20540,11 +20538,11 @@
       <w:r>
         <w:tab/>
       </w:r>
-      <w:bookmarkStart w:id="45" w:name="_Toc19741725"/>
+      <w:bookmarkStart w:id="44" w:name="_Toc19741725"/>
       <w:r>
         <w:t>Applying Transfer Learning</w:t>
       </w:r>
-      <w:bookmarkEnd w:id="45"/>
+      <w:bookmarkEnd w:id="44"/>
     </w:p>
     <w:p>
       <w:r>
@@ -20620,7 +20618,7 @@
           <w:szCs w:val="24"/>
         </w:rPr>
       </w:pPr>
-      <w:bookmarkStart w:id="46" w:name="_Toc19740138"/>
+      <w:bookmarkStart w:id="45" w:name="_Toc19740138"/>
       <w:r>
         <w:t xml:space="preserve">Figure 4.1 </w:t>
       </w:r>
@@ -20631,7 +20629,7 @@
         </w:rPr>
         <w:t>Training methodology</w:t>
       </w:r>
-      <w:bookmarkEnd w:id="46"/>
+      <w:bookmarkEnd w:id="45"/>
     </w:p>
     <w:p/>
     <w:p>
@@ -20766,11 +20764,11 @@
       <w:pPr>
         <w:pStyle w:val="Caption"/>
       </w:pPr>
-      <w:bookmarkStart w:id="47" w:name="_Toc19740139"/>
+      <w:bookmarkStart w:id="46" w:name="_Toc19740139"/>
       <w:r>
         <w:t>Equation 4.1</w:t>
       </w:r>
-      <w:bookmarkEnd w:id="47"/>
+      <w:bookmarkEnd w:id="46"/>
     </w:p>
     <w:p>
       <w:pPr>
@@ -20854,18 +20852,24 @@
       <w:r>
         <w:tab/>
       </w:r>
-      <w:bookmarkStart w:id="48" w:name="_Toc19741726"/>
+      <w:bookmarkStart w:id="47" w:name="_Toc19741726"/>
       <w:r>
         <w:t>Classification</w:t>
       </w:r>
-      <w:bookmarkEnd w:id="48"/>
+      <w:bookmarkEnd w:id="47"/>
     </w:p>
     <w:p>
       <w:r>
         <w:tab/>
       </w:r>
       <w:r>
-        <w:t>The main issue of the classification task is to avoiding overfitting caused by the small number of images of skin lesion in most dermatology datasets. In order to solve this problem, the objective of the proposed model is to firstly extract features from images with the original</w:t>
+        <w:t>The main issue of the classification task is</w:t>
+      </w:r>
+      <w:r>
+        <w:t xml:space="preserve"> to</w:t>
+      </w:r>
+      <w:r>
+        <w:t xml:space="preserve"> avoid overfitting caused by the small number of images of skin lesion in most dermatology datasets. In order to solve this problem, the objective of the proposed model is to firstly extract features from images with the original</w:t>
       </w:r>
       <w:r>
         <w:t xml:space="preserve"> reduced network</w:t>
@@ -20888,22 +20892,81 @@
         <w:t xml:space="preserve"> secondly load those extracted representations on a fine-tuned VGG-16 architecture.</w:t>
       </w:r>
       <w:r>
+        <w:t xml:space="preserve"> A pre-trained VGG-16 model trained with the ImageNet dataset implemented in Keras can be found on </w:t>
+      </w:r>
+      <w:proofErr w:type="spellStart"/>
+      <w:r>
+        <w:t>G</w:t>
+      </w:r>
+      <w:r>
+        <w:t>ithub</w:t>
+      </w:r>
+      <w:proofErr w:type="spellEnd"/>
+      <w:r>
+        <w:rPr>
+          <w:rStyle w:val="FootnoteReference"/>
+        </w:rPr>
+        <w:footnoteReference w:id="1"/>
+      </w:r>
+      <w:r>
+        <w:t>.</w:t>
+      </w:r>
+      <w:r>
         <w:t xml:space="preserve"> The classification model will then be boosted with a ResNet-50 model </w:t>
       </w:r>
       <w:r>
         <w:t>pre-trained</w:t>
       </w:r>
       <w:r>
-        <w:t xml:space="preserve"> on the ImageNet dataset </w:t>
-      </w:r>
-      <w:proofErr w:type="gramStart"/>
-      <w:r>
-        <w:t>an</w:t>
-      </w:r>
-      <w:proofErr w:type="gramEnd"/>
+        <w:t xml:space="preserve"> on the ImageNet dataset an</w:t>
+      </w:r>
+      <w:r>
+        <w:t>d</w:t>
+      </w:r>
       <w:r>
         <w:t xml:space="preserve"> fine-tuned with the aforementioned datasets.</w:t>
       </w:r>
+      <w:r>
+        <w:t xml:space="preserve"> Some recent work done by </w:t>
+      </w:r>
+      <w:proofErr w:type="spellStart"/>
+      <w:r>
+        <w:t>Kornblith</w:t>
+      </w:r>
+      <w:proofErr w:type="spellEnd"/>
+      <w:r>
+        <w:t xml:space="preserve"> et al. [26] shows that </w:t>
+      </w:r>
+      <w:proofErr w:type="spellStart"/>
+      <w:r>
+        <w:t>ResNets</w:t>
+      </w:r>
+      <w:proofErr w:type="spellEnd"/>
+      <w:r>
+        <w:t xml:space="preserve"> are the leading feature extractors in terms of performance.</w:t>
+      </w:r>
+      <w:r>
+        <w:t xml:space="preserve"> The pre-trained </w:t>
+      </w:r>
+      <w:proofErr w:type="spellStart"/>
+      <w:r>
+        <w:t>ResNet</w:t>
+      </w:r>
+      <w:proofErr w:type="spellEnd"/>
+      <w:r>
+        <w:t xml:space="preserve"> model used in this study can also be found on Kaggle</w:t>
+      </w:r>
+      <w:r>
+        <w:rPr>
+          <w:rStyle w:val="FootnoteReference"/>
+        </w:rPr>
+        <w:footnoteReference w:id="2"/>
+      </w:r>
+      <w:r>
+        <w:t>.</w:t>
+      </w:r>
+      <w:bookmarkStart w:id="48" w:name="_GoBack"/>
+      <w:bookmarkEnd w:id="48"/>
     </w:p>
     <w:p>
       <w:r>
@@ -21592,6 +21655,66 @@
         <w:t>, vol. 42, no. 19, pp. 6578–6585, 2015.</w:t>
       </w:r>
     </w:p>
+    <w:p>
+      <w:r>
+        <w:t>[26</w:t>
+      </w:r>
+      <w:proofErr w:type="gramStart"/>
+      <w:r>
+        <w:t xml:space="preserve">]  </w:t>
+      </w:r>
+      <w:r>
+        <w:t>S.</w:t>
+      </w:r>
+      <w:proofErr w:type="gramEnd"/>
+      <w:r>
+        <w:t> </w:t>
+      </w:r>
+      <w:proofErr w:type="spellStart"/>
+      <w:r>
+        <w:t>Kornblith</w:t>
+      </w:r>
+      <w:proofErr w:type="spellEnd"/>
+      <w:r>
+        <w:t>, J. </w:t>
+      </w:r>
+      <w:proofErr w:type="spellStart"/>
+      <w:r>
+        <w:t>Shlens</w:t>
+      </w:r>
+      <w:proofErr w:type="spellEnd"/>
+      <w:r>
+        <w:t xml:space="preserve">, and Q. V. Le, “Do better </w:t>
+      </w:r>
+      <w:proofErr w:type="spellStart"/>
+      <w:r>
+        <w:t>imagenet</w:t>
+      </w:r>
+      <w:proofErr w:type="spellEnd"/>
+      <w:r>
+        <w:t xml:space="preserve"> models transfer better?” </w:t>
+      </w:r>
+      <w:proofErr w:type="spellStart"/>
+      <w:r>
+        <w:rPr>
+          <w:i/>
+          <w:iCs/>
+        </w:rPr>
+        <w:t>arXiv</w:t>
+      </w:r>
+      <w:proofErr w:type="spellEnd"/>
+      <w:r>
+        <w:rPr>
+          <w:i/>
+          <w:iCs/>
+        </w:rPr>
+        <w:t xml:space="preserve"> preprint arXiv:1805.08974</w:t>
+      </w:r>
+      <w:r>
+        <w:t>, 2018.</w:t>
+      </w:r>
+    </w:p>
+    <w:p/>
     <w:p/>
     <w:p/>
     <w:p/>
@@ -21787,6 +21910,44 @@
       </w:pPr>
       <w:r>
         <w:continuationSeparator/>
+      </w:r>
+    </w:p>
+  </w:footnote>
+  <w:footnote w:id="1">
+    <w:p>
+      <w:pPr>
+        <w:pStyle w:val="FootnoteText"/>
+      </w:pPr>
+      <w:r>
+        <w:rPr>
+          <w:rStyle w:val="FootnoteReference"/>
+        </w:rPr>
+        <w:footnoteRef/>
+      </w:r>
+      <w:r>
+        <w:t xml:space="preserve"> </w:t>
+      </w:r>
+      <w:r>
+        <w:t>https://gist.github.com/baraldilorenzo/07d7802847aaad0a35d3</w:t>
+      </w:r>
+    </w:p>
+  </w:footnote>
+  <w:footnote w:id="2">
+    <w:p>
+      <w:pPr>
+        <w:pStyle w:val="FootnoteText"/>
+      </w:pPr>
+      <w:r>
+        <w:rPr>
+          <w:rStyle w:val="FootnoteReference"/>
+        </w:rPr>
+        <w:footnoteRef/>
+      </w:r>
+      <w:r>
+        <w:t xml:space="preserve"> </w:t>
+      </w:r>
+      <w:r>
+        <w:t>https://www.kaggle.com/keras/resnet50</w:t>
       </w:r>
     </w:p>
   </w:footnote>
@@ -27111,6 +27272,35 @@
       <w:sz w:val="24"/>
     </w:rPr>
   </w:style>
+  <w:style w:type="paragraph" w:styleId="FootnoteText">
+    <w:name w:val="footnote text"/>
+    <w:basedOn w:val="Normal"/>
+    <w:link w:val="FootnoteTextChar"/>
+    <w:uiPriority w:val="99"/>
+    <w:semiHidden/>
+    <w:unhideWhenUsed/>
+    <w:rsid w:val="00CA0480"/>
+    <w:pPr>
+      <w:spacing w:line="240" w:lineRule="auto"/>
+    </w:pPr>
+    <w:rPr>
+      <w:sz w:val="20"/>
+      <w:szCs w:val="20"/>
+    </w:rPr>
+  </w:style>
+  <w:style w:type="character" w:customStyle="1" w:styleId="FootnoteTextChar">
+    <w:name w:val="Footnote Text Char"/>
+    <w:basedOn w:val="DefaultParagraphFont"/>
+    <w:link w:val="FootnoteText"/>
+    <w:uiPriority w:val="99"/>
+    <w:semiHidden/>
+    <w:rsid w:val="00CA0480"/>
+    <w:rPr>
+      <w:rFonts w:ascii="Times New Roman" w:hAnsi="Times New Roman"/>
+      <w:sz w:val="20"/>
+      <w:szCs w:val="20"/>
+    </w:rPr>
+  </w:style>
 </w:styles>
 </file>
 
@@ -27404,7 +27594,7 @@
 </file>
 
 <file path=customXml/itemProps1.xml><?xml version="1.0" encoding="utf-8"?>
-<ds:datastoreItem xmlns:ds="http://schemas.openxmlformats.org/officeDocument/2006/customXml" ds:itemID="{31F8151C-E66A-4B48-B192-C0A7149CA674}">
+<ds:datastoreItem xmlns:ds="http://schemas.openxmlformats.org/officeDocument/2006/customXml" ds:itemID="{753201B0-2DAE-EA4C-914F-58CD17DFC1F7}">
   <ds:schemaRefs>
     <ds:schemaRef ds:uri="http://schemas.openxmlformats.org/officeDocument/2006/bibliography"/>
   </ds:schemaRefs>

</xml_diff>